<commit_message>
update file of SDS-Assignment
</commit_message>
<xml_diff>
--- a/Final Submission/CS251-Winter2023-2nd-Homework3-SDS-Template.docx
+++ b/Final Submission/CS251-Winter2023-2nd-Homework3-SDS-Template.docx
@@ -5,6 +5,7 @@
     <w:p>
       <w:pPr>
         <w:pStyle w:val="TOCHeading"/>
+        <w:spacing w:before="120" w:after="120" w:line="240" w:lineRule="auto"/>
         <w:rPr>
           <w:rFonts w:asciiTheme="minorHAnsi" w:eastAsiaTheme="minorHAnsi" w:hAnsiTheme="minorHAnsi" w:cstheme="minorBidi"/>
           <w:color w:val="auto"/>
@@ -124,9 +125,14 @@
         <w:t xml:space="preserve"> </w:t>
       </w:r>
     </w:p>
-    <w:p/>
-    <w:p>
-      <w:pPr>
+    <w:p>
+      <w:pPr>
+        <w:spacing w:before="120" w:after="120" w:line="240" w:lineRule="auto"/>
+      </w:pPr>
+    </w:p>
+    <w:p>
+      <w:pPr>
+        <w:spacing w:before="120" w:after="120" w:line="240" w:lineRule="auto"/>
         <w:ind w:left="3600"/>
         <w:rPr>
           <w:rFonts w:ascii="Calibri" w:hAnsi="Calibri" w:cs="Calibri"/>
@@ -162,6 +168,7 @@
     </w:p>
     <w:p>
       <w:pPr>
+        <w:spacing w:before="120" w:after="120" w:line="240" w:lineRule="auto"/>
         <w:jc w:val="center"/>
         <w:rPr>
           <w:rFonts w:ascii="Calibri" w:hAnsi="Calibri" w:cs="Calibri"/>
@@ -186,6 +193,7 @@
     </w:p>
     <w:p>
       <w:pPr>
+        <w:spacing w:before="120" w:after="120" w:line="240" w:lineRule="auto"/>
         <w:jc w:val="center"/>
         <w:rPr>
           <w:sz w:val="52"/>
@@ -204,6 +212,7 @@
     </w:p>
     <w:p>
       <w:pPr>
+        <w:spacing w:before="120" w:after="120" w:line="240" w:lineRule="auto"/>
         <w:ind w:left="-180" w:right="-252"/>
         <w:jc w:val="center"/>
         <w:rPr>
@@ -223,6 +232,7 @@
     </w:p>
     <w:p>
       <w:pPr>
+        <w:spacing w:before="120" w:after="120" w:line="240" w:lineRule="auto"/>
         <w:ind w:left="-180" w:right="-252"/>
         <w:jc w:val="center"/>
         <w:rPr>
@@ -266,6 +276,7 @@
     </w:p>
     <w:p>
       <w:pPr>
+        <w:spacing w:before="120" w:after="120" w:line="240" w:lineRule="auto"/>
         <w:ind w:left="-180" w:right="-252"/>
         <w:jc w:val="center"/>
         <w:rPr>
@@ -290,6 +301,7 @@
     </w:p>
     <w:p>
       <w:pPr>
+        <w:spacing w:before="120" w:after="120" w:line="240" w:lineRule="auto"/>
         <w:ind w:left="-180" w:right="-252"/>
         <w:jc w:val="center"/>
         <w:rPr>
@@ -310,28 +322,27 @@
     </w:p>
     <w:p>
       <w:pPr>
+        <w:spacing w:before="120" w:after="120" w:line="240" w:lineRule="auto"/>
         <w:ind w:left="2160" w:right="-252"/>
         <w:rPr>
           <w:color w:val="FF0000"/>
         </w:rPr>
       </w:pPr>
-      <w:proofErr w:type="spellStart"/>
       <w:r>
         <w:rPr>
           <w:sz w:val="32"/>
           <w:szCs w:val="32"/>
           <w:lang w:bidi="ar-EG"/>
         </w:rPr>
-        <w:t>Badr</w:t>
-      </w:r>
-      <w:proofErr w:type="spellEnd"/>
+        <w:t xml:space="preserve">Badr Mohamed </w:t>
+      </w:r>
       <w:r>
         <w:rPr>
           <w:sz w:val="32"/>
           <w:szCs w:val="32"/>
           <w:lang w:bidi="ar-EG"/>
         </w:rPr>
-        <w:t xml:space="preserve"> Mohamed </w:t>
+        <w:t>Ragab</w:t>
       </w:r>
       <w:r>
         <w:rPr>
@@ -339,7 +350,7 @@
           <w:szCs w:val="32"/>
           <w:lang w:bidi="ar-EG"/>
         </w:rPr>
-        <w:t>Ragab</w:t>
+        <w:t xml:space="preserve"> </w:t>
       </w:r>
       <w:r>
         <w:rPr>
@@ -347,7 +358,7 @@
           <w:szCs w:val="32"/>
           <w:lang w:bidi="ar-EG"/>
         </w:rPr>
-        <w:t xml:space="preserve"> </w:t>
+        <w:t>El</w:t>
       </w:r>
       <w:r>
         <w:rPr>
@@ -355,177 +366,172 @@
           <w:szCs w:val="32"/>
           <w:lang w:bidi="ar-EG"/>
         </w:rPr>
-        <w:t>El</w:t>
+        <w:t>-Said</w:t>
       </w:r>
       <w:r>
         <w:rPr>
           <w:sz w:val="32"/>
           <w:szCs w:val="32"/>
-          <w:lang w:bidi="ar-EG"/>
-        </w:rPr>
-        <w:t>-Said</w:t>
+        </w:rPr>
+        <w:t xml:space="preserve"> (20210605)</w:t>
       </w:r>
       <w:r>
         <w:rPr>
           <w:sz w:val="32"/>
           <w:szCs w:val="32"/>
         </w:rPr>
-        <w:t xml:space="preserve"> (20210605)</w:t>
+        <w:t xml:space="preserve"> </w:t>
       </w:r>
       <w:r>
         <w:rPr>
           <w:sz w:val="32"/>
           <w:szCs w:val="32"/>
         </w:rPr>
+        <w:t xml:space="preserve">     </w:t>
+      </w:r>
+      <w:r>
+        <w:rPr>
+          <w:sz w:val="28"/>
+          <w:szCs w:val="28"/>
+        </w:rPr>
+        <w:t>badrmohamedragab2003@gmail.com</w:t>
+      </w:r>
+      <w:r>
+        <w:rPr>
+          <w:sz w:val="28"/>
+          <w:szCs w:val="28"/>
+        </w:rPr>
         <w:t xml:space="preserve"> </w:t>
       </w:r>
-      <w:r>
+    </w:p>
+    <w:p>
+      <w:pPr>
+        <w:spacing w:before="120" w:after="120" w:line="240" w:lineRule="auto"/>
+        <w:ind w:left="2160" w:right="-252"/>
         <w:rPr>
           <w:sz w:val="32"/>
           <w:szCs w:val="32"/>
         </w:rPr>
-        <w:t xml:space="preserve">     </w:t>
+      </w:pPr>
+      <w:r>
+        <w:rPr>
+          <w:sz w:val="32"/>
+          <w:szCs w:val="32"/>
+        </w:rPr>
+        <w:t>Mohamed Amir Mohamed (20211079)</w:t>
+      </w:r>
+      <w:r>
+        <w:rPr>
+          <w:sz w:val="32"/>
+          <w:szCs w:val="32"/>
+        </w:rPr>
+        <w:t xml:space="preserve"> </w:t>
+      </w:r>
+      <w:r>
+        <w:rPr>
+          <w:sz w:val="32"/>
+          <w:szCs w:val="32"/>
+        </w:rPr>
+        <w:t xml:space="preserve">  </w:t>
       </w:r>
       <w:r>
         <w:rPr>
           <w:sz w:val="28"/>
           <w:szCs w:val="28"/>
         </w:rPr>
-        <w:t>badrmohamedragab2003@gmail.com</w:t>
+        <w:t>mohamedamir5050@gmail.com</w:t>
+      </w:r>
+    </w:p>
+    <w:p>
+      <w:pPr>
+        <w:spacing w:before="120" w:after="120" w:line="240" w:lineRule="auto"/>
+        <w:ind w:left="2160" w:right="-252"/>
+        <w:rPr>
+          <w:sz w:val="32"/>
+          <w:szCs w:val="32"/>
+        </w:rPr>
+      </w:pPr>
+      <w:r>
+        <w:rPr>
+          <w:sz w:val="32"/>
+          <w:szCs w:val="32"/>
+        </w:rPr>
+        <w:t xml:space="preserve">Omar </w:t>
+      </w:r>
+      <w:r>
+        <w:rPr>
+          <w:sz w:val="32"/>
+          <w:szCs w:val="32"/>
+        </w:rPr>
+        <w:t>Rabea</w:t>
+      </w:r>
+      <w:r>
+        <w:rPr>
+          <w:sz w:val="32"/>
+          <w:szCs w:val="32"/>
+        </w:rPr>
+        <w:t xml:space="preserve"> </w:t>
+      </w:r>
+      <w:r>
+        <w:rPr>
+          <w:sz w:val="32"/>
+          <w:szCs w:val="32"/>
+        </w:rPr>
+        <w:t>Shaaban (</w:t>
+      </w:r>
+      <w:r>
+        <w:rPr>
+          <w:sz w:val="32"/>
+          <w:szCs w:val="32"/>
+        </w:rPr>
+        <w:t>20210</w:t>
+      </w:r>
+      <w:r>
+        <w:rPr>
+          <w:sz w:val="32"/>
+          <w:szCs w:val="32"/>
+        </w:rPr>
+        <w:t>593</w:t>
+      </w:r>
+      <w:r>
+        <w:rPr>
+          <w:sz w:val="32"/>
+          <w:szCs w:val="32"/>
+        </w:rPr>
+        <w:t xml:space="preserve">) </w:t>
+      </w:r>
+      <w:r>
+        <w:rPr>
+          <w:sz w:val="32"/>
+          <w:szCs w:val="32"/>
+        </w:rPr>
+        <w:t xml:space="preserve"> </w:t>
+      </w:r>
+      <w:r>
+        <w:rPr>
+          <w:sz w:val="32"/>
+          <w:szCs w:val="32"/>
+        </w:rPr>
+        <w:t xml:space="preserve">                       </w:t>
+      </w:r>
+      <w:r>
+        <w:rPr>
+          <w:sz w:val="32"/>
+          <w:szCs w:val="32"/>
+        </w:rPr>
+        <w:t xml:space="preserve">             </w:t>
       </w:r>
       <w:r>
         <w:rPr>
           <w:sz w:val="28"/>
           <w:szCs w:val="28"/>
         </w:rPr>
-        <w:t xml:space="preserve"> </w:t>
-      </w:r>
-    </w:p>
-    <w:p>
-      <w:pPr>
-        <w:ind w:left="2160" w:right="-252"/>
-        <w:rPr>
-          <w:sz w:val="32"/>
-          <w:szCs w:val="32"/>
-        </w:rPr>
-      </w:pPr>
-      <w:r>
-        <w:rPr>
-          <w:sz w:val="32"/>
-          <w:szCs w:val="32"/>
-        </w:rPr>
-        <w:t>Mohamed Amir Mohamed (20211079)</w:t>
-      </w:r>
-      <w:r>
-        <w:rPr>
-          <w:sz w:val="32"/>
-          <w:szCs w:val="32"/>
-        </w:rPr>
-        <w:t xml:space="preserve"> </w:t>
-      </w:r>
-      <w:r>
-        <w:rPr>
-          <w:sz w:val="32"/>
-          <w:szCs w:val="32"/>
-        </w:rPr>
-        <w:t xml:space="preserve">  </w:t>
-      </w:r>
-      <w:r>
-        <w:rPr>
-          <w:sz w:val="28"/>
-          <w:szCs w:val="28"/>
-        </w:rPr>
-        <w:t>mohamedamir5050@gmail.com</w:t>
-      </w:r>
-    </w:p>
-    <w:p>
-      <w:pPr>
-        <w:ind w:left="2160" w:right="-252"/>
-        <w:rPr>
-          <w:sz w:val="32"/>
-          <w:szCs w:val="32"/>
-        </w:rPr>
-      </w:pPr>
-      <w:r>
-        <w:rPr>
-          <w:sz w:val="32"/>
-          <w:szCs w:val="32"/>
-        </w:rPr>
-        <w:t xml:space="preserve">Omar </w:t>
-      </w:r>
-      <w:r>
-        <w:rPr>
-          <w:sz w:val="32"/>
-          <w:szCs w:val="32"/>
-        </w:rPr>
-        <w:t>Rabea</w:t>
-      </w:r>
-      <w:r>
-        <w:rPr>
-          <w:sz w:val="32"/>
-          <w:szCs w:val="32"/>
-        </w:rPr>
-        <w:t xml:space="preserve"> </w:t>
-      </w:r>
-      <w:r>
-        <w:rPr>
-          <w:sz w:val="32"/>
-          <w:szCs w:val="32"/>
-        </w:rPr>
-        <w:t>Shaaban (</w:t>
-      </w:r>
-      <w:r>
-        <w:rPr>
-          <w:sz w:val="32"/>
-          <w:szCs w:val="32"/>
-        </w:rPr>
-        <w:t>20210</w:t>
-      </w:r>
-      <w:r>
-        <w:rPr>
-          <w:sz w:val="32"/>
-          <w:szCs w:val="32"/>
-        </w:rPr>
-        <w:t>593</w:t>
-      </w:r>
-      <w:r>
-        <w:rPr>
-          <w:sz w:val="32"/>
-          <w:szCs w:val="32"/>
-        </w:rPr>
-        <w:t xml:space="preserve">) </w:t>
-      </w:r>
-      <w:r>
-        <w:rPr>
-          <w:sz w:val="32"/>
-          <w:szCs w:val="32"/>
-        </w:rPr>
-        <w:t xml:space="preserve"> </w:t>
-      </w:r>
-      <w:r>
-        <w:rPr>
-          <w:sz w:val="32"/>
-          <w:szCs w:val="32"/>
-        </w:rPr>
-        <w:t xml:space="preserve">                       </w:t>
-      </w:r>
-      <w:r>
-        <w:rPr>
-          <w:sz w:val="32"/>
-          <w:szCs w:val="32"/>
-        </w:rPr>
-        <w:t xml:space="preserve">             </w:t>
-      </w:r>
-      <w:r>
-        <w:rPr>
-          <w:sz w:val="28"/>
-          <w:szCs w:val="28"/>
-        </w:rPr>
         <w:t>omar.rabea.shaban2002@gamil.com</w:t>
       </w:r>
     </w:p>
     <w:p>
       <w:pPr>
+        <w:spacing w:before="120" w:after="120" w:line="240" w:lineRule="auto"/>
         <w:jc w:val="center"/>
         <w:rPr>
           <w:sz w:val="62"/>
@@ -560,6 +566,7 @@
     </w:p>
     <w:p>
       <w:pPr>
+        <w:spacing w:before="120" w:after="120" w:line="240" w:lineRule="auto"/>
         <w:jc w:val="center"/>
         <w:rPr>
           <w:sz w:val="62"/>
@@ -595,6 +602,7 @@
         <w:p>
           <w:pPr>
             <w:pStyle w:val="TOCHeading"/>
+            <w:spacing w:before="120" w:after="120" w:line="240" w:lineRule="auto"/>
             <w:rPr>
               <w:sz w:val="30"/>
               <w:szCs w:val="30"/>
@@ -614,6 +622,7 @@
             <w:tabs>
               <w:tab w:val="right" w:leader="dot" w:pos="9751"/>
             </w:tabs>
+            <w:spacing w:before="120" w:after="120" w:line="240" w:lineRule="auto"/>
             <w:rPr>
               <w:rFonts w:eastAsiaTheme="minorEastAsia"/>
               <w:noProof/>
@@ -708,6 +717,7 @@
             <w:tabs>
               <w:tab w:val="right" w:leader="dot" w:pos="9751"/>
             </w:tabs>
+            <w:spacing w:before="120" w:after="120" w:line="240" w:lineRule="auto"/>
             <w:rPr>
               <w:rFonts w:eastAsiaTheme="minorEastAsia"/>
               <w:noProof/>
@@ -781,6 +791,7 @@
             <w:tabs>
               <w:tab w:val="right" w:leader="dot" w:pos="9751"/>
             </w:tabs>
+            <w:spacing w:before="120" w:after="120" w:line="240" w:lineRule="auto"/>
             <w:rPr>
               <w:rFonts w:eastAsiaTheme="minorEastAsia"/>
               <w:noProof/>
@@ -854,6 +865,7 @@
             <w:tabs>
               <w:tab w:val="right" w:leader="dot" w:pos="9751"/>
             </w:tabs>
+            <w:spacing w:before="120" w:after="120" w:line="240" w:lineRule="auto"/>
             <w:rPr>
               <w:rFonts w:eastAsiaTheme="minorEastAsia"/>
               <w:noProof/>
@@ -927,6 +939,7 @@
             <w:tabs>
               <w:tab w:val="right" w:leader="dot" w:pos="9751"/>
             </w:tabs>
+            <w:spacing w:before="120" w:after="120" w:line="240" w:lineRule="auto"/>
             <w:rPr>
               <w:rFonts w:eastAsiaTheme="minorEastAsia"/>
               <w:noProof/>
@@ -1000,6 +1013,7 @@
             <w:tabs>
               <w:tab w:val="right" w:leader="dot" w:pos="9751"/>
             </w:tabs>
+            <w:spacing w:before="120" w:after="120" w:line="240" w:lineRule="auto"/>
             <w:rPr>
               <w:rFonts w:eastAsiaTheme="minorEastAsia"/>
               <w:noProof/>
@@ -1073,6 +1087,7 @@
             <w:tabs>
               <w:tab w:val="right" w:leader="dot" w:pos="9751"/>
             </w:tabs>
+            <w:spacing w:before="120" w:after="120" w:line="240" w:lineRule="auto"/>
             <w:rPr>
               <w:rFonts w:eastAsiaTheme="minorEastAsia"/>
               <w:noProof/>
@@ -1146,6 +1161,7 @@
             <w:tabs>
               <w:tab w:val="right" w:leader="dot" w:pos="9751"/>
             </w:tabs>
+            <w:spacing w:before="120" w:after="120" w:line="240" w:lineRule="auto"/>
             <w:rPr>
               <w:rFonts w:eastAsiaTheme="minorEastAsia"/>
               <w:noProof/>
@@ -1219,6 +1235,7 @@
             <w:tabs>
               <w:tab w:val="right" w:leader="dot" w:pos="9751"/>
             </w:tabs>
+            <w:spacing w:before="120" w:after="120" w:line="240" w:lineRule="auto"/>
             <w:rPr>
               <w:rFonts w:eastAsiaTheme="minorEastAsia"/>
               <w:noProof/>
@@ -1292,6 +1309,7 @@
             <w:tabs>
               <w:tab w:val="right" w:leader="dot" w:pos="9751"/>
             </w:tabs>
+            <w:spacing w:before="120" w:after="120" w:line="240" w:lineRule="auto"/>
             <w:rPr>
               <w:rFonts w:eastAsiaTheme="minorEastAsia"/>
               <w:noProof/>
@@ -1365,6 +1383,7 @@
             <w:tabs>
               <w:tab w:val="right" w:leader="dot" w:pos="9751"/>
             </w:tabs>
+            <w:spacing w:before="120" w:after="120" w:line="240" w:lineRule="auto"/>
             <w:rPr>
               <w:rFonts w:eastAsiaTheme="minorEastAsia"/>
               <w:noProof/>
@@ -1433,6 +1452,9 @@
           </w:hyperlink>
         </w:p>
         <w:p>
+          <w:pPr>
+            <w:spacing w:before="120" w:after="120" w:line="240" w:lineRule="auto"/>
+          </w:pPr>
           <w:r>
             <w:rPr>
               <w:sz w:val="24"/>
@@ -1446,20 +1468,24 @@
     <w:p>
       <w:pPr>
         <w:pStyle w:val="Heading1"/>
+        <w:spacing w:before="120" w:after="120"/>
       </w:pPr>
     </w:p>
     <w:p>
       <w:pPr>
         <w:pStyle w:val="Heading1"/>
+        <w:spacing w:before="120" w:after="120"/>
       </w:pPr>
     </w:p>
     <w:p>
       <w:pPr>
         <w:pStyle w:val="Heading1"/>
-      </w:pPr>
-    </w:p>
-    <w:p>
-      <w:pPr>
+        <w:spacing w:before="120" w:after="120"/>
+      </w:pPr>
+    </w:p>
+    <w:p>
+      <w:pPr>
+        <w:spacing w:before="120" w:after="120" w:line="240" w:lineRule="auto"/>
         <w:rPr>
           <w:rFonts w:asciiTheme="majorHAnsi" w:eastAsiaTheme="minorEastAsia" w:hAnsiTheme="majorHAnsi"/>
           <w:b/>
@@ -1476,6 +1502,7 @@
     <w:p>
       <w:pPr>
         <w:pStyle w:val="Heading1"/>
+        <w:spacing w:before="120" w:after="120"/>
       </w:pPr>
       <w:bookmarkStart w:id="0" w:name="_Toc402452669"/>
       <w:bookmarkStart w:id="1" w:name="_Toc132125211"/>
@@ -1514,6 +1541,7 @@
           </w:tcPr>
           <w:p>
             <w:pPr>
+              <w:spacing w:before="120" w:after="120" w:line="240" w:lineRule="auto"/>
               <w:ind w:left="72"/>
               <w:jc w:val="center"/>
               <w:rPr>
@@ -1536,6 +1564,7 @@
           </w:tcPr>
           <w:p>
             <w:pPr>
+              <w:spacing w:before="120" w:after="120" w:line="240" w:lineRule="auto"/>
               <w:jc w:val="center"/>
               <w:rPr>
                 <w:b/>
@@ -1557,6 +1586,7 @@
           </w:tcPr>
           <w:p>
             <w:pPr>
+              <w:spacing w:before="120" w:after="120" w:line="240" w:lineRule="auto"/>
               <w:jc w:val="center"/>
               <w:rPr>
                 <w:b/>
@@ -1578,6 +1608,7 @@
           </w:tcPr>
           <w:p>
             <w:pPr>
+              <w:spacing w:before="120" w:after="120" w:line="240" w:lineRule="auto"/>
               <w:jc w:val="center"/>
               <w:rPr>
                 <w:b/>
@@ -1600,6 +1631,9 @@
             <w:tcW w:w="1170" w:type="dxa"/>
           </w:tcPr>
           <w:p>
+            <w:pPr>
+              <w:spacing w:before="120" w:after="120" w:line="240" w:lineRule="auto"/>
+            </w:pPr>
             <w:r>
               <w:t>20210605</w:t>
             </w:r>
@@ -1611,13 +1645,13 @@
           </w:tcPr>
           <w:p>
             <w:pPr>
+              <w:spacing w:before="120" w:after="120" w:line="240" w:lineRule="auto"/>
               <w:rPr>
                 <w:b/>
                 <w:bCs/>
                 <w:lang w:bidi="ar-EG"/>
               </w:rPr>
             </w:pPr>
-            <w:proofErr w:type="spellStart"/>
             <w:r>
               <w:rPr>
                 <w:b/>
@@ -1626,18 +1660,7 @@
                 <w:szCs w:val="20"/>
                 <w:lang w:bidi="ar-EG"/>
               </w:rPr>
-              <w:t>Badr</w:t>
-            </w:r>
-            <w:proofErr w:type="spellEnd"/>
-            <w:r>
-              <w:rPr>
-                <w:b/>
-                <w:bCs/>
-                <w:sz w:val="20"/>
-                <w:szCs w:val="20"/>
-                <w:lang w:bidi="ar-EG"/>
-              </w:rPr>
-              <w:t xml:space="preserve"> Mohamed Ragab El-Said</w:t>
+              <w:t>Badr Mohamed Ragab El-Said</w:t>
             </w:r>
           </w:p>
         </w:tc>
@@ -1646,6 +1669,9 @@
             <w:tcW w:w="4546" w:type="dxa"/>
           </w:tcPr>
           <w:p>
+            <w:pPr>
+              <w:spacing w:before="120" w:after="120" w:line="240" w:lineRule="auto"/>
+            </w:pPr>
             <w:r>
               <w:rPr>
                 <w:sz w:val="28"/>
@@ -1660,6 +1686,9 @@
             <w:tcW w:w="1676" w:type="dxa"/>
           </w:tcPr>
           <w:p>
+            <w:pPr>
+              <w:spacing w:before="120" w:after="120" w:line="240" w:lineRule="auto"/>
+            </w:pPr>
             <w:r>
               <w:t>01023457530</w:t>
             </w:r>
@@ -1675,6 +1704,9 @@
             <w:tcW w:w="1170" w:type="dxa"/>
           </w:tcPr>
           <w:p>
+            <w:pPr>
+              <w:spacing w:before="120" w:after="120" w:line="240" w:lineRule="auto"/>
+            </w:pPr>
             <w:r>
               <w:t>20211079</w:t>
             </w:r>
@@ -1686,6 +1718,7 @@
           </w:tcPr>
           <w:p>
             <w:pPr>
+              <w:spacing w:before="120" w:after="120" w:line="240" w:lineRule="auto"/>
               <w:rPr>
                 <w:b/>
                 <w:bCs/>
@@ -1705,6 +1738,9 @@
             <w:tcW w:w="4546" w:type="dxa"/>
           </w:tcPr>
           <w:p>
+            <w:pPr>
+              <w:spacing w:before="120" w:after="120" w:line="240" w:lineRule="auto"/>
+            </w:pPr>
             <w:r>
               <w:rPr>
                 <w:sz w:val="28"/>
@@ -1719,6 +1755,9 @@
             <w:tcW w:w="1676" w:type="dxa"/>
           </w:tcPr>
           <w:p>
+            <w:pPr>
+              <w:spacing w:before="120" w:after="120" w:line="240" w:lineRule="auto"/>
+            </w:pPr>
             <w:r>
               <w:t>01110089085</w:t>
             </w:r>
@@ -1731,6 +1770,9 @@
             <w:tcW w:w="1170" w:type="dxa"/>
           </w:tcPr>
           <w:p>
+            <w:pPr>
+              <w:spacing w:before="120" w:after="120" w:line="240" w:lineRule="auto"/>
+            </w:pPr>
             <w:r>
               <w:t>20210593</w:t>
             </w:r>
@@ -1742,6 +1784,7 @@
           </w:tcPr>
           <w:p>
             <w:pPr>
+              <w:spacing w:before="120" w:after="120" w:line="240" w:lineRule="auto"/>
               <w:rPr>
                 <w:b/>
                 <w:bCs/>
@@ -1763,6 +1806,9 @@
             <w:tcW w:w="4546" w:type="dxa"/>
           </w:tcPr>
           <w:p>
+            <w:pPr>
+              <w:spacing w:before="120" w:after="120" w:line="240" w:lineRule="auto"/>
+            </w:pPr>
             <w:r>
               <w:rPr>
                 <w:sz w:val="28"/>
@@ -1777,6 +1823,9 @@
             <w:tcW w:w="1676" w:type="dxa"/>
           </w:tcPr>
           <w:p>
+            <w:pPr>
+              <w:spacing w:before="120" w:after="120" w:line="240" w:lineRule="auto"/>
+            </w:pPr>
             <w:r>
               <w:t>01141482782</w:t>
             </w:r>
@@ -1787,6 +1836,7 @@
     <w:p>
       <w:pPr>
         <w:pStyle w:val="Heading1"/>
+        <w:spacing w:before="120" w:after="120"/>
       </w:pPr>
       <w:bookmarkStart w:id="2" w:name="_Toc132125212"/>
       <w:r>
@@ -1801,6 +1851,7 @@
           <w:ilvl w:val="0"/>
           <w:numId w:val="10"/>
         </w:numPr>
+        <w:spacing w:before="120" w:after="120"/>
         <w:rPr>
           <w:rFonts w:asciiTheme="majorBidi" w:eastAsiaTheme="minorHAnsi" w:hAnsiTheme="majorBidi" w:cstheme="majorBidi"/>
           <w:b w:val="0"/>
@@ -1848,6 +1899,7 @@
           <w:ilvl w:val="0"/>
           <w:numId w:val="10"/>
         </w:numPr>
+        <w:spacing w:before="120" w:after="120"/>
         <w:rPr>
           <w:rFonts w:asciiTheme="majorBidi" w:eastAsiaTheme="minorHAnsi" w:hAnsiTheme="majorBidi" w:cstheme="majorBidi"/>
           <w:b w:val="0"/>
@@ -1874,6 +1926,7 @@
           <w:ilvl w:val="0"/>
           <w:numId w:val="10"/>
         </w:numPr>
+        <w:spacing w:before="120" w:after="120" w:line="240" w:lineRule="auto"/>
       </w:pPr>
       <w:r>
         <w:t xml:space="preserve">(2) it can read by </w:t>
@@ -1886,6 +1939,7 @@
           <w:ilvl w:val="1"/>
           <w:numId w:val="10"/>
         </w:numPr>
+        <w:spacing w:before="120" w:after="120" w:line="240" w:lineRule="auto"/>
       </w:pPr>
       <w:r>
         <w:t>Developers</w:t>
@@ -1898,6 +1952,7 @@
           <w:ilvl w:val="1"/>
           <w:numId w:val="10"/>
         </w:numPr>
+        <w:spacing w:before="120" w:after="120" w:line="240" w:lineRule="auto"/>
       </w:pPr>
       <w:r>
         <w:t>Software architects</w:t>
@@ -1910,6 +1965,7 @@
           <w:ilvl w:val="1"/>
           <w:numId w:val="10"/>
         </w:numPr>
+        <w:spacing w:before="120" w:after="120" w:line="240" w:lineRule="auto"/>
       </w:pPr>
       <w:r>
         <w:t>Project managers</w:t>
@@ -1922,14 +1978,20 @@
           <w:ilvl w:val="1"/>
           <w:numId w:val="10"/>
         </w:numPr>
+        <w:spacing w:before="120" w:after="120" w:line="240" w:lineRule="auto"/>
       </w:pPr>
       <w:r>
         <w:t>Stakeholders</w:t>
       </w:r>
     </w:p>
-    <w:p/>
-    <w:p>
-      <w:pPr>
+    <w:p>
+      <w:pPr>
+        <w:spacing w:before="120" w:after="120" w:line="240" w:lineRule="auto"/>
+      </w:pPr>
+    </w:p>
+    <w:p>
+      <w:pPr>
+        <w:spacing w:before="120" w:after="120" w:line="240" w:lineRule="auto"/>
         <w:rPr>
           <w:rtl/>
         </w:rPr>
@@ -1937,6 +1999,7 @@
     </w:p>
     <w:p>
       <w:pPr>
+        <w:spacing w:before="120" w:after="120" w:line="240" w:lineRule="auto"/>
         <w:rPr>
           <w:rtl/>
         </w:rPr>
@@ -1944,6 +2007,7 @@
     </w:p>
     <w:p>
       <w:pPr>
+        <w:spacing w:before="120" w:after="120" w:line="240" w:lineRule="auto"/>
         <w:rPr>
           <w:rtl/>
         </w:rPr>
@@ -1951,6 +2015,7 @@
     </w:p>
     <w:p>
       <w:pPr>
+        <w:spacing w:before="120" w:after="120" w:line="240" w:lineRule="auto"/>
         <w:rPr>
           <w:rtl/>
         </w:rPr>
@@ -1958,6 +2023,7 @@
     </w:p>
     <w:p>
       <w:pPr>
+        <w:spacing w:before="120" w:after="120" w:line="240" w:lineRule="auto"/>
         <w:rPr>
           <w:rtl/>
         </w:rPr>
@@ -1965,6 +2031,7 @@
     </w:p>
     <w:p>
       <w:pPr>
+        <w:spacing w:before="120" w:after="120" w:line="240" w:lineRule="auto"/>
         <w:rPr>
           <w:rtl/>
         </w:rPr>
@@ -1972,18 +2039,47 @@
     </w:p>
     <w:p>
       <w:pPr>
+        <w:spacing w:before="120" w:after="120" w:line="240" w:lineRule="auto"/>
         <w:rPr>
           <w:rtl/>
         </w:rPr>
       </w:pPr>
     </w:p>
-    <w:p/>
+    <w:p>
+      <w:pPr>
+        <w:spacing w:before="120" w:after="120" w:line="240" w:lineRule="auto"/>
+      </w:pPr>
+    </w:p>
     <w:p>
       <w:pPr>
         <w:pStyle w:val="Heading1"/>
-      </w:pPr>
-      <w:r>
-        <w:lastRenderedPageBreak/>
+        <w:spacing w:before="120" w:after="120"/>
+      </w:pPr>
+    </w:p>
+    <w:p>
+      <w:pPr>
+        <w:pStyle w:val="Heading1"/>
+        <w:spacing w:before="120" w:after="120"/>
+      </w:pPr>
+    </w:p>
+    <w:p>
+      <w:pPr>
+        <w:pStyle w:val="Heading1"/>
+        <w:spacing w:before="120" w:after="120"/>
+      </w:pPr>
+    </w:p>
+    <w:p>
+      <w:pPr>
+        <w:pStyle w:val="Heading1"/>
+        <w:spacing w:before="120" w:after="120"/>
+      </w:pPr>
+    </w:p>
+    <w:p>
+      <w:pPr>
+        <w:pStyle w:val="Heading1"/>
+        <w:spacing w:before="120" w:after="120"/>
+      </w:pPr>
+      <w:r>
         <w:t>System Models</w:t>
       </w:r>
       <w:bookmarkEnd w:id="3"/>
@@ -1991,6 +2087,7 @@
     <w:p>
       <w:pPr>
         <w:pStyle w:val="Heading2"/>
+        <w:spacing w:before="120" w:after="120"/>
         <w:rPr>
           <w:rtl/>
         </w:rPr>
@@ -2225,7 +2322,6 @@
           <w:bCs/>
           <w:sz w:val="28"/>
           <w:szCs w:val="28"/>
-          <w:rtl/>
         </w:rPr>
       </w:pPr>
     </w:p>
@@ -2238,7 +2334,6 @@
           <w:bCs/>
           <w:sz w:val="28"/>
           <w:szCs w:val="28"/>
-          <w:rtl/>
         </w:rPr>
       </w:pPr>
     </w:p>
@@ -2251,7 +2346,6 @@
           <w:bCs/>
           <w:sz w:val="28"/>
           <w:szCs w:val="28"/>
-          <w:rtl/>
         </w:rPr>
       </w:pPr>
     </w:p>
@@ -2264,7 +2358,6 @@
           <w:bCs/>
           <w:sz w:val="28"/>
           <w:szCs w:val="28"/>
-          <w:rtl/>
         </w:rPr>
       </w:pPr>
     </w:p>
@@ -2277,7 +2370,6 @@
           <w:bCs/>
           <w:sz w:val="28"/>
           <w:szCs w:val="28"/>
-          <w:rtl/>
         </w:rPr>
       </w:pPr>
     </w:p>
@@ -2290,7 +2382,6 @@
           <w:bCs/>
           <w:sz w:val="28"/>
           <w:szCs w:val="28"/>
-          <w:rtl/>
         </w:rPr>
       </w:pPr>
     </w:p>
@@ -2303,7 +2394,6 @@
           <w:bCs/>
           <w:sz w:val="28"/>
           <w:szCs w:val="28"/>
-          <w:rtl/>
         </w:rPr>
       </w:pPr>
     </w:p>
@@ -2316,7 +2406,6 @@
           <w:bCs/>
           <w:sz w:val="28"/>
           <w:szCs w:val="28"/>
-          <w:rtl/>
         </w:rPr>
       </w:pPr>
     </w:p>
@@ -2329,7 +2418,6 @@
           <w:bCs/>
           <w:sz w:val="28"/>
           <w:szCs w:val="28"/>
-          <w:rtl/>
         </w:rPr>
       </w:pPr>
     </w:p>
@@ -2342,7 +2430,6 @@
           <w:bCs/>
           <w:sz w:val="28"/>
           <w:szCs w:val="28"/>
-          <w:rtl/>
         </w:rPr>
       </w:pPr>
     </w:p>
@@ -2357,7 +2444,10 @@
           <w:szCs w:val="28"/>
         </w:rPr>
       </w:pPr>
-      <w:r>
+    </w:p>
+    <w:p>
+      <w:pPr>
+        <w:spacing w:before="120" w:after="120" w:line="240" w:lineRule="auto"/>
         <w:rPr>
           <w:rFonts w:asciiTheme="majorBidi" w:hAnsiTheme="majorBidi" w:cstheme="majorBidi"/>
           <w:b/>
@@ -2365,7 +2455,63 @@
           <w:sz w:val="28"/>
           <w:szCs w:val="28"/>
         </w:rPr>
-        <w:lastRenderedPageBreak/>
+      </w:pPr>
+    </w:p>
+    <w:p>
+      <w:pPr>
+        <w:spacing w:before="120" w:after="120" w:line="240" w:lineRule="auto"/>
+        <w:rPr>
+          <w:rFonts w:asciiTheme="majorBidi" w:hAnsiTheme="majorBidi" w:cstheme="majorBidi"/>
+          <w:b/>
+          <w:bCs/>
+          <w:sz w:val="28"/>
+          <w:szCs w:val="28"/>
+        </w:rPr>
+      </w:pPr>
+    </w:p>
+    <w:p>
+      <w:pPr>
+        <w:spacing w:before="120" w:after="120" w:line="240" w:lineRule="auto"/>
+        <w:rPr>
+          <w:rFonts w:asciiTheme="majorBidi" w:hAnsiTheme="majorBidi" w:cstheme="majorBidi"/>
+          <w:b/>
+          <w:bCs/>
+          <w:sz w:val="28"/>
+          <w:szCs w:val="28"/>
+        </w:rPr>
+      </w:pPr>
+    </w:p>
+    <w:p>
+      <w:pPr>
+        <w:spacing w:before="120" w:after="120" w:line="240" w:lineRule="auto"/>
+        <w:rPr>
+          <w:rFonts w:asciiTheme="majorBidi" w:hAnsiTheme="majorBidi" w:cstheme="majorBidi"/>
+          <w:b/>
+          <w:bCs/>
+          <w:sz w:val="28"/>
+          <w:szCs w:val="28"/>
+        </w:rPr>
+      </w:pPr>
+    </w:p>
+    <w:p>
+      <w:pPr>
+        <w:spacing w:before="120" w:after="120" w:line="240" w:lineRule="auto"/>
+        <w:rPr>
+          <w:rFonts w:asciiTheme="majorBidi" w:hAnsiTheme="majorBidi" w:cstheme="majorBidi"/>
+          <w:b/>
+          <w:bCs/>
+          <w:sz w:val="28"/>
+          <w:szCs w:val="28"/>
+        </w:rPr>
+      </w:pPr>
+      <w:r>
+        <w:rPr>
+          <w:rFonts w:asciiTheme="majorBidi" w:hAnsiTheme="majorBidi" w:cstheme="majorBidi"/>
+          <w:b/>
+          <w:bCs/>
+          <w:sz w:val="28"/>
+          <w:szCs w:val="28"/>
+        </w:rPr>
         <w:t>3. Architectural diagram</w:t>
       </w:r>
     </w:p>
@@ -2380,6 +2526,9 @@
       </w:pPr>
     </w:p>
     <w:p>
+      <w:pPr>
+        <w:spacing w:before="120" w:after="120" w:line="240" w:lineRule="auto"/>
+      </w:pPr>
       <w:r>
         <w:rPr>
           <w:rFonts w:asciiTheme="majorBidi" w:hAnsiTheme="majorBidi" w:cstheme="majorBidi"/>
@@ -2388,7 +2537,7 @@
           <w:szCs w:val="24"/>
         </w:rPr>
         <w:drawing>
-          <wp:anchor distT="0" distB="0" distL="114300" distR="114300" simplePos="0" relativeHeight="251656192" behindDoc="1" locked="0" layoutInCell="1" allowOverlap="1" wp14:anchorId="08E79182" wp14:editId="55E54BE4">
+          <wp:anchor distT="0" distB="0" distL="114300" distR="114300" simplePos="0" relativeHeight="251643392" behindDoc="1" locked="0" layoutInCell="1" allowOverlap="1" wp14:anchorId="08E79182" wp14:editId="55E54BE4">
             <wp:simplePos x="0" y="0"/>
             <wp:positionH relativeFrom="column">
               <wp:posOffset>635</wp:posOffset>
@@ -2461,6 +2610,7 @@
     </w:p>
     <w:p>
       <w:pPr>
+        <w:spacing w:before="120" w:after="120" w:line="240" w:lineRule="auto"/>
         <w:rPr>
           <w:rFonts w:asciiTheme="majorHAnsi" w:eastAsiaTheme="minorEastAsia" w:hAnsiTheme="majorHAnsi"/>
           <w:b/>
@@ -2477,6 +2627,7 @@
     <w:p>
       <w:pPr>
         <w:pStyle w:val="Heading2"/>
+        <w:spacing w:before="120" w:after="120"/>
       </w:pPr>
       <w:bookmarkStart w:id="5" w:name="_Toc132125215"/>
       <w:r>
@@ -2488,6 +2639,7 @@
     <w:p>
       <w:pPr>
         <w:pStyle w:val="Heading2"/>
+        <w:spacing w:before="120" w:after="120"/>
         <w:ind w:left="720"/>
         <w:rPr>
           <w:rtl/>
@@ -2507,6 +2659,7 @@
     </w:p>
     <w:p>
       <w:pPr>
+        <w:spacing w:before="120" w:after="120" w:line="240" w:lineRule="auto"/>
         <w:ind w:firstLine="720"/>
         <w:rPr>
           <w:rtl/>
@@ -2521,10 +2674,15 @@
         </w:r>
       </w:hyperlink>
     </w:p>
-    <w:p/>
+    <w:p>
+      <w:pPr>
+        <w:spacing w:before="120" w:after="120" w:line="240" w:lineRule="auto"/>
+      </w:pPr>
+    </w:p>
     <w:p>
       <w:pPr>
         <w:pStyle w:val="Heading2"/>
+        <w:spacing w:before="120" w:after="120"/>
       </w:pPr>
       <w:bookmarkStart w:id="6" w:name="_Toc132125216"/>
       <w:r>
@@ -2544,7 +2702,7 @@
     <w:p>
       <w:pPr>
         <w:pStyle w:val="ListParagraph"/>
-        <w:spacing w:after="120"/>
+        <w:spacing w:before="120" w:after="120" w:line="240" w:lineRule="auto"/>
         <w:ind w:left="1077"/>
         <w:contextualSpacing w:val="0"/>
         <w:rPr>
@@ -2602,6 +2760,7 @@
           <w:p>
             <w:pPr>
               <w:pStyle w:val="TableText"/>
+              <w:spacing w:before="120" w:after="120" w:line="240" w:lineRule="auto"/>
               <w:rPr>
                 <w:b/>
                 <w:bCs/>
@@ -2638,6 +2797,7 @@
           <w:p>
             <w:pPr>
               <w:pStyle w:val="TableText"/>
+              <w:spacing w:before="120" w:after="120" w:line="240" w:lineRule="auto"/>
               <w:rPr>
                 <w:b/>
                 <w:bCs/>
@@ -2665,6 +2825,7 @@
           <w:p>
             <w:pPr>
               <w:pStyle w:val="TableText"/>
+              <w:spacing w:before="120" w:after="120" w:line="240" w:lineRule="auto"/>
               <w:rPr>
                 <w:b/>
                 <w:bCs/>
@@ -2696,6 +2857,7 @@
           <w:p>
             <w:pPr>
               <w:pStyle w:val="TableText"/>
+              <w:spacing w:before="120" w:after="120" w:line="240" w:lineRule="auto"/>
             </w:pPr>
             <w:r>
               <w:t>1.</w:t>
@@ -2711,6 +2873,7 @@
           <w:p>
             <w:pPr>
               <w:pStyle w:val="TableText"/>
+              <w:spacing w:before="120" w:after="120" w:line="240" w:lineRule="auto"/>
               <w:rPr>
                 <w:rFonts w:asciiTheme="minorHAnsi" w:hAnsiTheme="minorHAnsi" w:cstheme="minorHAnsi"/>
                 <w:sz w:val="20"/>
@@ -2735,6 +2898,7 @@
           <w:p>
             <w:pPr>
               <w:pStyle w:val="TableText"/>
+              <w:spacing w:before="120" w:after="120" w:line="240" w:lineRule="auto"/>
             </w:pPr>
             <w:r>
               <w:t xml:space="preserve">It initializes the database and products and creates user. </w:t>
@@ -2743,6 +2907,7 @@
           <w:p>
             <w:pPr>
               <w:pStyle w:val="TableText"/>
+              <w:spacing w:before="120" w:after="120" w:line="240" w:lineRule="auto"/>
             </w:pPr>
             <w:r>
               <w:t xml:space="preserve">It is responsible for </w:t>
@@ -2771,6 +2936,7 @@
           <w:p>
             <w:pPr>
               <w:pStyle w:val="TableText"/>
+              <w:spacing w:before="120" w:after="120" w:line="240" w:lineRule="auto"/>
             </w:pPr>
             <w:r>
               <w:t>2</w:t>
@@ -2789,6 +2955,7 @@
           <w:p>
             <w:pPr>
               <w:pStyle w:val="TableText"/>
+              <w:spacing w:before="120" w:after="120" w:line="240" w:lineRule="auto"/>
             </w:pPr>
             <w:r>
               <w:t>User</w:t>
@@ -2803,6 +2970,7 @@
           <w:p>
             <w:pPr>
               <w:pStyle w:val="TableText"/>
+              <w:spacing w:before="120" w:after="120" w:line="240" w:lineRule="auto"/>
             </w:pPr>
             <w:r>
               <w:t xml:space="preserve">It is responsible for </w:t>
@@ -2818,6 +2986,7 @@
                 <w:ilvl w:val="0"/>
                 <w:numId w:val="13"/>
               </w:numPr>
+              <w:spacing w:before="120" w:after="120" w:line="240" w:lineRule="auto"/>
             </w:pPr>
             <w:r>
               <w:t>Login</w:t>
@@ -2830,6 +2999,7 @@
                 <w:ilvl w:val="0"/>
                 <w:numId w:val="13"/>
               </w:numPr>
+              <w:spacing w:before="120" w:after="120" w:line="240" w:lineRule="auto"/>
             </w:pPr>
             <w:r>
               <w:t>Register</w:t>
@@ -2842,6 +3012,7 @@
                 <w:ilvl w:val="0"/>
                 <w:numId w:val="13"/>
               </w:numPr>
+              <w:spacing w:before="120" w:after="120" w:line="240" w:lineRule="auto"/>
             </w:pPr>
             <w:r>
               <w:t>Add To Cart some products.</w:t>
@@ -2854,6 +3025,7 @@
                 <w:ilvl w:val="0"/>
                 <w:numId w:val="13"/>
               </w:numPr>
+              <w:spacing w:before="120" w:after="120" w:line="240" w:lineRule="auto"/>
             </w:pPr>
             <w:r>
               <w:t>Check out.</w:t>
@@ -2862,6 +3034,7 @@
           <w:p>
             <w:pPr>
               <w:pStyle w:val="TableText"/>
+              <w:spacing w:before="120" w:after="120" w:line="240" w:lineRule="auto"/>
             </w:pPr>
             <w:r>
               <w:t>etc.</w:t>
@@ -2887,6 +3060,7 @@
           <w:p>
             <w:pPr>
               <w:pStyle w:val="TableText"/>
+              <w:spacing w:before="120" w:after="120" w:line="240" w:lineRule="auto"/>
             </w:pPr>
             <w:r>
               <w:t>3.</w:t>
@@ -2908,12 +3082,11 @@
           <w:p>
             <w:pPr>
               <w:pStyle w:val="TableText"/>
-            </w:pPr>
-            <w:proofErr w:type="spellStart"/>
+              <w:spacing w:before="120" w:after="120" w:line="240" w:lineRule="auto"/>
+            </w:pPr>
             <w:r>
               <w:t>UserInformation</w:t>
             </w:r>
-            <w:proofErr w:type="spellEnd"/>
           </w:p>
         </w:tc>
         <w:tc>
@@ -2930,6 +3103,7 @@
           <w:p>
             <w:pPr>
               <w:pStyle w:val="TableText"/>
+              <w:spacing w:before="120" w:after="120" w:line="240" w:lineRule="auto"/>
             </w:pPr>
             <w:r>
               <w:t xml:space="preserve">It is responsible for </w:t>
@@ -2951,6 +3125,7 @@
                 <w:ilvl w:val="0"/>
                 <w:numId w:val="14"/>
               </w:numPr>
+              <w:spacing w:before="120" w:after="120" w:line="240" w:lineRule="auto"/>
             </w:pPr>
             <w:r>
               <w:t>Name</w:t>
@@ -2963,6 +3138,7 @@
                 <w:ilvl w:val="0"/>
                 <w:numId w:val="14"/>
               </w:numPr>
+              <w:spacing w:before="120" w:after="120" w:line="240" w:lineRule="auto"/>
             </w:pPr>
             <w:r>
               <w:t>ID</w:t>
@@ -2975,6 +3151,7 @@
                 <w:ilvl w:val="0"/>
                 <w:numId w:val="14"/>
               </w:numPr>
+              <w:spacing w:before="120" w:after="120" w:line="240" w:lineRule="auto"/>
             </w:pPr>
             <w:r>
               <w:t>Orders</w:t>
@@ -2983,6 +3160,7 @@
           <w:p>
             <w:pPr>
               <w:pStyle w:val="TableText"/>
+              <w:spacing w:before="120" w:after="120" w:line="240" w:lineRule="auto"/>
             </w:pPr>
             <w:r>
               <w:t>etc.</w:t>
@@ -3008,6 +3186,7 @@
           <w:p>
             <w:pPr>
               <w:pStyle w:val="TableText"/>
+              <w:spacing w:before="120" w:after="120" w:line="240" w:lineRule="auto"/>
             </w:pPr>
             <w:r>
               <w:t>4.</w:t>
@@ -3029,6 +3208,7 @@
           <w:p>
             <w:pPr>
               <w:pStyle w:val="TableText"/>
+              <w:spacing w:before="120" w:after="120" w:line="240" w:lineRule="auto"/>
             </w:pPr>
             <w:r>
               <w:t>Address</w:t>
@@ -3049,6 +3229,7 @@
           <w:p>
             <w:pPr>
               <w:pStyle w:val="TableText"/>
+              <w:spacing w:before="120" w:after="120" w:line="240" w:lineRule="auto"/>
             </w:pPr>
             <w:r>
               <w:t xml:space="preserve">It is responsible for storing </w:t>
@@ -3064,6 +3245,7 @@
                 <w:ilvl w:val="0"/>
                 <w:numId w:val="15"/>
               </w:numPr>
+              <w:spacing w:before="120" w:after="120" w:line="240" w:lineRule="auto"/>
             </w:pPr>
             <w:r>
               <w:t>Street</w:t>
@@ -3076,6 +3258,7 @@
                 <w:ilvl w:val="0"/>
                 <w:numId w:val="15"/>
               </w:numPr>
+              <w:spacing w:before="120" w:after="120" w:line="240" w:lineRule="auto"/>
             </w:pPr>
             <w:r>
               <w:t>Governate</w:t>
@@ -3088,6 +3271,7 @@
                 <w:ilvl w:val="0"/>
                 <w:numId w:val="15"/>
               </w:numPr>
+              <w:spacing w:before="120" w:after="120" w:line="240" w:lineRule="auto"/>
             </w:pPr>
             <w:r>
               <w:t>Floor Number</w:t>
@@ -3096,6 +3280,7 @@
           <w:p>
             <w:pPr>
               <w:pStyle w:val="TableText"/>
+              <w:spacing w:before="120" w:after="120" w:line="240" w:lineRule="auto"/>
             </w:pPr>
             <w:r>
               <w:t>etc.</w:t>
@@ -3121,8 +3306,10 @@
           <w:p>
             <w:pPr>
               <w:pStyle w:val="TableText"/>
-            </w:pPr>
-            <w:r>
+              <w:spacing w:before="120" w:after="120" w:line="240" w:lineRule="auto"/>
+            </w:pPr>
+            <w:r>
+              <w:lastRenderedPageBreak/>
               <w:t>5.</w:t>
             </w:r>
           </w:p>
@@ -3142,6 +3329,7 @@
           <w:p>
             <w:pPr>
               <w:pStyle w:val="TableText"/>
+              <w:spacing w:before="120" w:after="120" w:line="240" w:lineRule="auto"/>
             </w:pPr>
             <w:r>
               <w:t>Order</w:t>
@@ -3162,6 +3350,7 @@
           <w:p>
             <w:pPr>
               <w:pStyle w:val="TableText"/>
+              <w:spacing w:before="120" w:after="120" w:line="240" w:lineRule="auto"/>
             </w:pPr>
             <w:r>
               <w:t xml:space="preserve">It is responsible for storing </w:t>
@@ -3177,6 +3366,7 @@
                 <w:ilvl w:val="0"/>
                 <w:numId w:val="16"/>
               </w:numPr>
+              <w:spacing w:before="120" w:after="120" w:line="240" w:lineRule="auto"/>
             </w:pPr>
             <w:r>
               <w:t>Date of the order</w:t>
@@ -3189,6 +3379,7 @@
                 <w:ilvl w:val="0"/>
                 <w:numId w:val="16"/>
               </w:numPr>
+              <w:spacing w:before="120" w:after="120" w:line="240" w:lineRule="auto"/>
             </w:pPr>
             <w:r>
               <w:t>ID of order</w:t>
@@ -3201,6 +3392,7 @@
                 <w:ilvl w:val="0"/>
                 <w:numId w:val="16"/>
               </w:numPr>
+              <w:spacing w:before="120" w:after="120" w:line="240" w:lineRule="auto"/>
             </w:pPr>
             <w:r>
               <w:t>Price</w:t>
@@ -3209,6 +3401,7 @@
           <w:p>
             <w:pPr>
               <w:pStyle w:val="TableText"/>
+              <w:spacing w:before="120" w:after="120" w:line="240" w:lineRule="auto"/>
             </w:pPr>
             <w:r>
               <w:t>etc.</w:t>
@@ -3234,6 +3427,7 @@
           <w:p>
             <w:pPr>
               <w:pStyle w:val="TableText"/>
+              <w:spacing w:before="120" w:after="120" w:line="240" w:lineRule="auto"/>
             </w:pPr>
             <w:r>
               <w:t>6.</w:t>
@@ -3255,12 +3449,11 @@
           <w:p>
             <w:pPr>
               <w:pStyle w:val="TableText"/>
-            </w:pPr>
-            <w:proofErr w:type="spellStart"/>
+              <w:spacing w:before="120" w:after="120" w:line="240" w:lineRule="auto"/>
+            </w:pPr>
             <w:r>
               <w:t>ShoppingCart</w:t>
             </w:r>
-            <w:proofErr w:type="spellEnd"/>
           </w:p>
         </w:tc>
         <w:tc>
@@ -3277,6 +3470,7 @@
           <w:p>
             <w:pPr>
               <w:pStyle w:val="TableText"/>
+              <w:spacing w:before="120" w:after="120" w:line="240" w:lineRule="auto"/>
             </w:pPr>
             <w:r>
               <w:t xml:space="preserve">It is responsible for storing </w:t>
@@ -3292,6 +3486,7 @@
                 <w:ilvl w:val="0"/>
                 <w:numId w:val="17"/>
               </w:numPr>
+              <w:spacing w:before="120" w:after="120" w:line="240" w:lineRule="auto"/>
             </w:pPr>
             <w:r>
               <w:t>Id</w:t>
@@ -3304,12 +3499,11 @@
                 <w:ilvl w:val="0"/>
                 <w:numId w:val="17"/>
               </w:numPr>
-            </w:pPr>
-            <w:proofErr w:type="spellStart"/>
+              <w:spacing w:before="120" w:after="120" w:line="240" w:lineRule="auto"/>
+            </w:pPr>
             <w:r>
               <w:t>CustomerId</w:t>
             </w:r>
-            <w:proofErr w:type="spellEnd"/>
           </w:p>
           <w:p>
             <w:pPr>
@@ -3318,16 +3512,16 @@
                 <w:ilvl w:val="0"/>
                 <w:numId w:val="17"/>
               </w:numPr>
-            </w:pPr>
-            <w:proofErr w:type="spellStart"/>
+              <w:spacing w:before="120" w:after="120" w:line="240" w:lineRule="auto"/>
+            </w:pPr>
             <w:r>
               <w:t>LastModified</w:t>
             </w:r>
-            <w:proofErr w:type="spellEnd"/>
-          </w:p>
-          <w:p>
-            <w:pPr>
-              <w:pStyle w:val="TableText"/>
+          </w:p>
+          <w:p>
+            <w:pPr>
+              <w:pStyle w:val="TableText"/>
+              <w:spacing w:before="120" w:after="120" w:line="240" w:lineRule="auto"/>
             </w:pPr>
             <w:r>
               <w:t>etc.</w:t>
@@ -3353,9 +3547,9 @@
           <w:p>
             <w:pPr>
               <w:pStyle w:val="TableText"/>
-            </w:pPr>
-            <w:r>
-              <w:lastRenderedPageBreak/>
+              <w:spacing w:before="120" w:after="120" w:line="240" w:lineRule="auto"/>
+            </w:pPr>
+            <w:r>
               <w:t>7.</w:t>
             </w:r>
           </w:p>
@@ -3375,12 +3569,11 @@
           <w:p>
             <w:pPr>
               <w:pStyle w:val="TableText"/>
-            </w:pPr>
-            <w:proofErr w:type="spellStart"/>
+              <w:spacing w:before="120" w:after="120" w:line="240" w:lineRule="auto"/>
+            </w:pPr>
             <w:r>
               <w:t>ShoppingItem</w:t>
             </w:r>
-            <w:proofErr w:type="spellEnd"/>
           </w:p>
         </w:tc>
         <w:tc>
@@ -3397,20 +3590,13 @@
           <w:p>
             <w:pPr>
               <w:pStyle w:val="TableText"/>
+              <w:spacing w:before="120" w:after="120" w:line="240" w:lineRule="auto"/>
             </w:pPr>
             <w:r>
               <w:t xml:space="preserve">It is responsible for storing </w:t>
             </w:r>
             <w:r>
-              <w:t xml:space="preserve">the information of the product which the user </w:t>
-            </w:r>
-            <w:proofErr w:type="gramStart"/>
-            <w:r>
-              <w:t>add</w:t>
-            </w:r>
-            <w:proofErr w:type="gramEnd"/>
-            <w:r>
-              <w:t xml:space="preserve"> to buy like:</w:t>
+              <w:t>the information of the product which the user add to buy like:</w:t>
             </w:r>
           </w:p>
           <w:p>
@@ -3420,6 +3606,7 @@
                 <w:ilvl w:val="0"/>
                 <w:numId w:val="18"/>
               </w:numPr>
+              <w:spacing w:before="120" w:after="120" w:line="240" w:lineRule="auto"/>
             </w:pPr>
             <w:r>
               <w:t>Id</w:t>
@@ -3432,6 +3619,7 @@
                 <w:ilvl w:val="0"/>
                 <w:numId w:val="18"/>
               </w:numPr>
+              <w:spacing w:before="120" w:after="120" w:line="240" w:lineRule="auto"/>
             </w:pPr>
             <w:r>
               <w:t>Quantity</w:t>
@@ -3444,6 +3632,7 @@
                 <w:ilvl w:val="0"/>
                 <w:numId w:val="18"/>
               </w:numPr>
+              <w:spacing w:before="120" w:after="120" w:line="240" w:lineRule="auto"/>
             </w:pPr>
             <w:r>
               <w:t>Price</w:t>
@@ -3452,6 +3641,7 @@
           <w:p>
             <w:pPr>
               <w:pStyle w:val="TableText"/>
+              <w:spacing w:before="120" w:after="120" w:line="240" w:lineRule="auto"/>
             </w:pPr>
             <w:r>
               <w:t>etc.</w:t>
@@ -3477,6 +3667,7 @@
           <w:p>
             <w:pPr>
               <w:pStyle w:val="TableText"/>
+              <w:spacing w:before="120" w:after="120" w:line="240" w:lineRule="auto"/>
             </w:pPr>
             <w:r>
               <w:t>8.</w:t>
@@ -3498,12 +3689,11 @@
           <w:p>
             <w:pPr>
               <w:pStyle w:val="TableText"/>
-            </w:pPr>
-            <w:proofErr w:type="spellStart"/>
+              <w:spacing w:before="120" w:after="120" w:line="240" w:lineRule="auto"/>
+            </w:pPr>
             <w:r>
               <w:t>PaymentMethod</w:t>
             </w:r>
-            <w:proofErr w:type="spellEnd"/>
           </w:p>
         </w:tc>
         <w:tc>
@@ -3520,6 +3710,7 @@
           <w:p>
             <w:pPr>
               <w:pStyle w:val="TableText"/>
+              <w:spacing w:before="120" w:after="120" w:line="240" w:lineRule="auto"/>
             </w:pPr>
             <w:r>
               <w:t>It responsible of identifying the method of payment and store the information of the method</w:t>
@@ -3545,6 +3736,7 @@
           <w:p>
             <w:pPr>
               <w:pStyle w:val="TableText"/>
+              <w:spacing w:before="120" w:after="120" w:line="240" w:lineRule="auto"/>
             </w:pPr>
             <w:r>
               <w:t>9.</w:t>
@@ -3566,6 +3758,7 @@
           <w:p>
             <w:pPr>
               <w:pStyle w:val="TableText"/>
+              <w:spacing w:before="120" w:after="120" w:line="240" w:lineRule="auto"/>
             </w:pPr>
             <w:r>
               <w:t>E-Wallets</w:t>
@@ -3586,6 +3779,7 @@
           <w:p>
             <w:pPr>
               <w:pStyle w:val="TableText"/>
+              <w:spacing w:before="120" w:after="120" w:line="240" w:lineRule="auto"/>
             </w:pPr>
             <w:r>
               <w:t>It responsible of identifying the method of payment to be using E-Wallets and store the information of the method</w:t>
@@ -3611,6 +3805,7 @@
           <w:p>
             <w:pPr>
               <w:pStyle w:val="TableText"/>
+              <w:spacing w:before="120" w:after="120" w:line="240" w:lineRule="auto"/>
             </w:pPr>
             <w:r>
               <w:t>10.</w:t>
@@ -3632,6 +3827,7 @@
           <w:p>
             <w:pPr>
               <w:pStyle w:val="TableText"/>
+              <w:spacing w:before="120" w:after="120" w:line="240" w:lineRule="auto"/>
             </w:pPr>
             <w:r>
               <w:t xml:space="preserve">Loyalty Points </w:t>
@@ -3652,6 +3848,7 @@
           <w:p>
             <w:pPr>
               <w:pStyle w:val="TableText"/>
+              <w:spacing w:before="120" w:after="120" w:line="240" w:lineRule="auto"/>
             </w:pPr>
             <w:r>
               <w:t xml:space="preserve">It responsible of identifying the method of payment to be using </w:t>
@@ -3683,6 +3880,7 @@
           <w:p>
             <w:pPr>
               <w:pStyle w:val="TableText"/>
+              <w:spacing w:before="120" w:after="120" w:line="240" w:lineRule="auto"/>
             </w:pPr>
             <w:r>
               <w:t>11.</w:t>
@@ -3704,6 +3902,7 @@
           <w:p>
             <w:pPr>
               <w:pStyle w:val="TableText"/>
+              <w:spacing w:before="120" w:after="120" w:line="240" w:lineRule="auto"/>
             </w:pPr>
             <w:r>
               <w:t>Vouchers</w:t>
@@ -3724,6 +3923,7 @@
           <w:p>
             <w:pPr>
               <w:pStyle w:val="TableText"/>
+              <w:spacing w:before="120" w:after="120" w:line="240" w:lineRule="auto"/>
             </w:pPr>
             <w:r>
               <w:t xml:space="preserve">It responsible of identifying the method of payment to be using </w:t>
@@ -3755,6 +3955,7 @@
           <w:p>
             <w:pPr>
               <w:pStyle w:val="TableText"/>
+              <w:spacing w:before="120" w:after="120" w:line="240" w:lineRule="auto"/>
             </w:pPr>
             <w:r>
               <w:t>12.</w:t>
@@ -3776,6 +3977,7 @@
           <w:p>
             <w:pPr>
               <w:pStyle w:val="TableText"/>
+              <w:spacing w:before="120" w:after="120" w:line="240" w:lineRule="auto"/>
             </w:pPr>
             <w:r>
               <w:t>Cash</w:t>
@@ -3796,6 +3998,7 @@
           <w:p>
             <w:pPr>
               <w:pStyle w:val="TableText"/>
+              <w:spacing w:before="120" w:after="120" w:line="240" w:lineRule="auto"/>
             </w:pPr>
             <w:r>
               <w:t>It responsible of identifying the method of payment to be using Cash</w:t>
@@ -3827,8 +4030,10 @@
           <w:p>
             <w:pPr>
               <w:pStyle w:val="TableText"/>
-            </w:pPr>
-            <w:r>
+              <w:spacing w:before="120" w:after="120" w:line="240" w:lineRule="auto"/>
+            </w:pPr>
+            <w:r>
+              <w:lastRenderedPageBreak/>
               <w:t>13.</w:t>
             </w:r>
           </w:p>
@@ -3848,12 +4053,11 @@
           <w:p>
             <w:pPr>
               <w:pStyle w:val="TableText"/>
-            </w:pPr>
-            <w:proofErr w:type="spellStart"/>
+              <w:spacing w:before="120" w:after="120" w:line="240" w:lineRule="auto"/>
+            </w:pPr>
             <w:r>
               <w:t>FilePersistence</w:t>
             </w:r>
-            <w:proofErr w:type="spellEnd"/>
           </w:p>
         </w:tc>
         <w:tc>
@@ -3870,6 +4074,7 @@
           <w:p>
             <w:pPr>
               <w:pStyle w:val="TableText"/>
+              <w:spacing w:before="120" w:after="120" w:line="240" w:lineRule="auto"/>
             </w:pPr>
             <w:r>
               <w:t>It is responsible for</w:t>
@@ -3907,6 +4112,7 @@
           <w:p>
             <w:pPr>
               <w:pStyle w:val="TableText"/>
+              <w:spacing w:before="120" w:after="120" w:line="240" w:lineRule="auto"/>
             </w:pPr>
             <w:r>
               <w:t>14.</w:t>
@@ -3928,12 +4134,11 @@
           <w:p>
             <w:pPr>
               <w:pStyle w:val="TableText"/>
-            </w:pPr>
-            <w:proofErr w:type="spellStart"/>
+              <w:spacing w:before="120" w:after="120" w:line="240" w:lineRule="auto"/>
+            </w:pPr>
             <w:r>
               <w:t>PersistenceFactory</w:t>
             </w:r>
-            <w:proofErr w:type="spellEnd"/>
           </w:p>
         </w:tc>
         <w:tc>
@@ -3950,6 +4155,7 @@
           <w:p>
             <w:pPr>
               <w:pStyle w:val="TableText"/>
+              <w:spacing w:before="120" w:after="120" w:line="240" w:lineRule="auto"/>
             </w:pPr>
             <w:r>
               <w:t xml:space="preserve">It is responsible for </w:t>
@@ -3961,15 +4167,7 @@
               <w:t>ing</w:t>
             </w:r>
             <w:r>
-              <w:t xml:space="preserve"> the processes in the </w:t>
-            </w:r>
-            <w:proofErr w:type="spellStart"/>
-            <w:r>
-              <w:t>FilePersistence</w:t>
-            </w:r>
-            <w:proofErr w:type="spellEnd"/>
-            <w:r>
-              <w:t xml:space="preserve"> class</w:t>
+              <w:t xml:space="preserve"> the processes in the FilePersistence class</w:t>
             </w:r>
           </w:p>
         </w:tc>
@@ -3992,6 +4190,7 @@
           <w:p>
             <w:pPr>
               <w:pStyle w:val="TableText"/>
+              <w:spacing w:before="120" w:after="120" w:line="240" w:lineRule="auto"/>
             </w:pPr>
             <w:r>
               <w:t>15.</w:t>
@@ -4013,6 +4212,7 @@
           <w:p>
             <w:pPr>
               <w:pStyle w:val="TableText"/>
+              <w:spacing w:before="120" w:after="120" w:line="240" w:lineRule="auto"/>
             </w:pPr>
             <w:r>
               <w:t>Product</w:t>
@@ -4033,20 +4233,13 @@
           <w:p>
             <w:pPr>
               <w:pStyle w:val="TableText"/>
+              <w:spacing w:before="120" w:after="120" w:line="240" w:lineRule="auto"/>
             </w:pPr>
             <w:r>
               <w:t xml:space="preserve">It is responsible for storing </w:t>
             </w:r>
             <w:r>
-              <w:t xml:space="preserve">the information from </w:t>
-            </w:r>
-            <w:proofErr w:type="spellStart"/>
-            <w:r>
-              <w:t>ProductInformation</w:t>
-            </w:r>
-            <w:proofErr w:type="spellEnd"/>
-            <w:r>
-              <w:t xml:space="preserve"> class</w:t>
+              <w:t>the information from ProductInformation class</w:t>
             </w:r>
           </w:p>
         </w:tc>
@@ -4069,6 +4262,7 @@
           <w:p>
             <w:pPr>
               <w:pStyle w:val="TableText"/>
+              <w:spacing w:before="120" w:after="120" w:line="240" w:lineRule="auto"/>
             </w:pPr>
             <w:r>
               <w:t>16.</w:t>
@@ -4090,12 +4284,11 @@
           <w:p>
             <w:pPr>
               <w:pStyle w:val="TableText"/>
-            </w:pPr>
-            <w:proofErr w:type="spellStart"/>
+              <w:spacing w:before="120" w:after="120" w:line="240" w:lineRule="auto"/>
+            </w:pPr>
             <w:r>
               <w:t>ProductInformation</w:t>
             </w:r>
-            <w:proofErr w:type="spellEnd"/>
           </w:p>
         </w:tc>
         <w:tc>
@@ -4112,6 +4305,7 @@
           <w:p>
             <w:pPr>
               <w:pStyle w:val="TableText"/>
+              <w:spacing w:before="120" w:after="120" w:line="240" w:lineRule="auto"/>
             </w:pPr>
             <w:r>
               <w:t xml:space="preserve">It is responsible for storing </w:t>
@@ -4127,6 +4321,7 @@
                 <w:ilvl w:val="0"/>
                 <w:numId w:val="19"/>
               </w:numPr>
+              <w:spacing w:before="120" w:after="120" w:line="240" w:lineRule="auto"/>
             </w:pPr>
             <w:r>
               <w:t>Name</w:t>
@@ -4139,6 +4334,7 @@
                 <w:ilvl w:val="0"/>
                 <w:numId w:val="19"/>
               </w:numPr>
+              <w:spacing w:before="120" w:after="120" w:line="240" w:lineRule="auto"/>
             </w:pPr>
             <w:r>
               <w:t>Id</w:t>
@@ -4151,6 +4347,7 @@
                 <w:ilvl w:val="0"/>
                 <w:numId w:val="19"/>
               </w:numPr>
+              <w:spacing w:before="120" w:after="120" w:line="240" w:lineRule="auto"/>
             </w:pPr>
             <w:r>
               <w:t>Quantity</w:t>
@@ -4159,6 +4356,7 @@
           <w:p>
             <w:pPr>
               <w:pStyle w:val="TableText"/>
+              <w:spacing w:before="120" w:after="120" w:line="240" w:lineRule="auto"/>
             </w:pPr>
             <w:r>
               <w:t>etc.</w:t>
@@ -4184,6 +4382,7 @@
           <w:p>
             <w:pPr>
               <w:pStyle w:val="TableText"/>
+              <w:spacing w:before="120" w:after="120" w:line="240" w:lineRule="auto"/>
             </w:pPr>
             <w:r>
               <w:t>17.</w:t>
@@ -4205,6 +4404,7 @@
           <w:p>
             <w:pPr>
               <w:pStyle w:val="TableText"/>
+              <w:spacing w:before="120" w:after="120" w:line="240" w:lineRule="auto"/>
             </w:pPr>
             <w:r>
               <w:t>Catalog</w:t>
@@ -4225,6 +4425,7 @@
           <w:p>
             <w:pPr>
               <w:pStyle w:val="TableText"/>
+              <w:spacing w:before="120" w:after="120" w:line="240" w:lineRule="auto"/>
             </w:pPr>
             <w:r>
               <w:t xml:space="preserve">It is responsible for storing </w:t>
@@ -4253,6 +4454,7 @@
           <w:p>
             <w:pPr>
               <w:pStyle w:val="TableText"/>
+              <w:spacing w:before="120" w:after="120" w:line="240" w:lineRule="auto"/>
             </w:pPr>
             <w:r>
               <w:t>18.</w:t>
@@ -4274,6 +4476,7 @@
           <w:p>
             <w:pPr>
               <w:pStyle w:val="TableText"/>
+              <w:spacing w:before="120" w:after="120" w:line="240" w:lineRule="auto"/>
             </w:pPr>
             <w:r>
               <w:t>Type</w:t>
@@ -4294,6 +4497,7 @@
           <w:p>
             <w:pPr>
               <w:pStyle w:val="TableText"/>
+              <w:spacing w:before="120" w:after="120" w:line="240" w:lineRule="auto"/>
             </w:pPr>
             <w:r>
               <w:t>It responsible of identifying the type of the product either “</w:t>
@@ -4339,6 +4543,7 @@
           <w:p>
             <w:pPr>
               <w:pStyle w:val="TableText"/>
+              <w:spacing w:before="120" w:after="120" w:line="240" w:lineRule="auto"/>
             </w:pPr>
             <w:r>
               <w:t>19.</w:t>
@@ -4360,12 +4565,11 @@
           <w:p>
             <w:pPr>
               <w:pStyle w:val="TableText"/>
-            </w:pPr>
-            <w:proofErr w:type="spellStart"/>
+              <w:spacing w:before="120" w:after="120" w:line="240" w:lineRule="auto"/>
+            </w:pPr>
             <w:r>
               <w:t>ByUnits</w:t>
             </w:r>
-            <w:proofErr w:type="spellEnd"/>
           </w:p>
         </w:tc>
         <w:tc>
@@ -4382,6 +4586,7 @@
           <w:p>
             <w:pPr>
               <w:pStyle w:val="TableText"/>
+              <w:spacing w:before="120" w:after="120" w:line="240" w:lineRule="auto"/>
             </w:pPr>
             <w:r>
               <w:t xml:space="preserve">It is responsible for storing the amount of the product and Max amount which user can order </w:t>
@@ -4407,6 +4612,7 @@
           <w:p>
             <w:pPr>
               <w:pStyle w:val="TableText"/>
+              <w:spacing w:before="120" w:after="120" w:line="240" w:lineRule="auto"/>
             </w:pPr>
             <w:r>
               <w:t>20.</w:t>
@@ -4428,12 +4634,11 @@
           <w:p>
             <w:pPr>
               <w:pStyle w:val="TableText"/>
-            </w:pPr>
-            <w:proofErr w:type="spellStart"/>
+              <w:spacing w:before="120" w:after="120" w:line="240" w:lineRule="auto"/>
+            </w:pPr>
             <w:r>
               <w:t>ByKilo</w:t>
             </w:r>
-            <w:proofErr w:type="spellEnd"/>
           </w:p>
         </w:tc>
         <w:tc>
@@ -4450,6 +4655,7 @@
           <w:p>
             <w:pPr>
               <w:pStyle w:val="TableText"/>
+              <w:spacing w:before="120" w:after="120" w:line="240" w:lineRule="auto"/>
             </w:pPr>
             <w:r>
               <w:t>It is responsible for storing the amount of the product and Max amount which user can order</w:t>
@@ -4475,6 +4681,7 @@
           <w:p>
             <w:pPr>
               <w:pStyle w:val="TableText"/>
+              <w:spacing w:before="120" w:after="120" w:line="240" w:lineRule="auto"/>
             </w:pPr>
             <w:r>
               <w:t>21.</w:t>
@@ -4496,6 +4703,7 @@
           <w:p>
             <w:pPr>
               <w:pStyle w:val="TableText"/>
+              <w:spacing w:before="120" w:after="120" w:line="240" w:lineRule="auto"/>
             </w:pPr>
             <w:r>
               <w:t>Database</w:t>
@@ -4516,17 +4724,10 @@
           <w:p>
             <w:pPr>
               <w:pStyle w:val="TableText"/>
-            </w:pPr>
-            <w:r>
-              <w:t xml:space="preserve">It is responsible for storing the users, the information of each user, products </w:t>
-            </w:r>
-            <w:proofErr w:type="gramStart"/>
-            <w:r>
-              <w:t>in</w:t>
-            </w:r>
-            <w:proofErr w:type="gramEnd"/>
-            <w:r>
-              <w:t xml:space="preserve"> the website and shopping carts</w:t>
+              <w:spacing w:before="120" w:after="120" w:line="240" w:lineRule="auto"/>
+            </w:pPr>
+            <w:r>
+              <w:t>It is responsible for storing the users, the information of each user, products in the website and shopping carts</w:t>
             </w:r>
           </w:p>
         </w:tc>
@@ -4549,6 +4750,7 @@
           <w:p>
             <w:pPr>
               <w:pStyle w:val="TableText"/>
+              <w:spacing w:before="120" w:after="120" w:line="240" w:lineRule="auto"/>
             </w:pPr>
             <w:r>
               <w:t>22.</w:t>
@@ -4570,6 +4772,7 @@
           <w:p>
             <w:pPr>
               <w:pStyle w:val="TableText"/>
+              <w:spacing w:before="120" w:after="120" w:line="240" w:lineRule="auto"/>
             </w:pPr>
             <w:r>
               <w:t>Register Process</w:t>
@@ -4590,6 +4793,7 @@
           <w:p>
             <w:pPr>
               <w:pStyle w:val="TableText"/>
+              <w:spacing w:before="120" w:after="120" w:line="240" w:lineRule="auto"/>
             </w:pPr>
             <w:r>
               <w:t>It is responsible for doing the register process and save the new user in the database</w:t>
@@ -4615,9 +4819,9 @@
           <w:p>
             <w:pPr>
               <w:pStyle w:val="TableText"/>
-            </w:pPr>
-            <w:r>
-              <w:lastRenderedPageBreak/>
+              <w:spacing w:before="120" w:after="120" w:line="240" w:lineRule="auto"/>
+            </w:pPr>
+            <w:r>
               <w:t>23.</w:t>
             </w:r>
           </w:p>
@@ -4637,6 +4841,7 @@
           <w:p>
             <w:pPr>
               <w:pStyle w:val="TableText"/>
+              <w:spacing w:before="120" w:after="120" w:line="240" w:lineRule="auto"/>
             </w:pPr>
             <w:r>
               <w:t>Login process</w:t>
@@ -4657,6 +4862,7 @@
           <w:p>
             <w:pPr>
               <w:pStyle w:val="TableText"/>
+              <w:spacing w:before="120" w:after="120" w:line="240" w:lineRule="auto"/>
             </w:pPr>
             <w:r>
               <w:t>It is responsible for doing the login process and validates the information which user entered.</w:t>
@@ -4682,8 +4888,10 @@
           <w:p>
             <w:pPr>
               <w:pStyle w:val="TableText"/>
-            </w:pPr>
-            <w:r>
+              <w:spacing w:before="120" w:after="120" w:line="240" w:lineRule="auto"/>
+            </w:pPr>
+            <w:r>
+              <w:lastRenderedPageBreak/>
               <w:t>24.</w:t>
             </w:r>
           </w:p>
@@ -4703,6 +4911,7 @@
           <w:p>
             <w:pPr>
               <w:pStyle w:val="TableText"/>
+              <w:spacing w:before="120" w:after="120" w:line="240" w:lineRule="auto"/>
             </w:pPr>
             <w:r>
               <w:t xml:space="preserve">Control </w:t>
@@ -4723,6 +4932,7 @@
           <w:p>
             <w:pPr>
               <w:pStyle w:val="TableText"/>
+              <w:spacing w:before="120" w:after="120" w:line="240" w:lineRule="auto"/>
             </w:pPr>
             <w:r>
               <w:t>It is responsible for handling the processes which need the database like:</w:t>
@@ -4735,6 +4945,7 @@
                 <w:ilvl w:val="0"/>
                 <w:numId w:val="20"/>
               </w:numPr>
+              <w:spacing w:before="120" w:after="120" w:line="240" w:lineRule="auto"/>
             </w:pPr>
             <w:r>
               <w:t>Login</w:t>
@@ -4747,6 +4958,7 @@
                 <w:ilvl w:val="0"/>
                 <w:numId w:val="20"/>
               </w:numPr>
+              <w:spacing w:before="120" w:after="120" w:line="240" w:lineRule="auto"/>
             </w:pPr>
             <w:r>
               <w:t>Register</w:t>
@@ -4772,6 +4984,7 @@
           <w:p>
             <w:pPr>
               <w:pStyle w:val="TableText"/>
+              <w:spacing w:before="120" w:after="120" w:line="240" w:lineRule="auto"/>
             </w:pPr>
             <w:r>
               <w:t>25.</w:t>
@@ -4793,6 +5006,7 @@
           <w:p>
             <w:pPr>
               <w:pStyle w:val="TableText"/>
+              <w:spacing w:before="120" w:after="120" w:line="240" w:lineRule="auto"/>
             </w:pPr>
             <w:r>
               <w:t>Admin</w:t>
@@ -4813,6 +5027,7 @@
           <w:p>
             <w:pPr>
               <w:pStyle w:val="TableText"/>
+              <w:spacing w:before="120" w:after="120" w:line="240" w:lineRule="auto"/>
             </w:pPr>
             <w:r>
               <w:t>It is responsible for storing the information of Admin like:</w:t>
@@ -4825,6 +5040,7 @@
                 <w:ilvl w:val="0"/>
                 <w:numId w:val="21"/>
               </w:numPr>
+              <w:spacing w:before="120" w:after="120" w:line="240" w:lineRule="auto"/>
             </w:pPr>
             <w:r>
               <w:t>Name</w:t>
@@ -4837,6 +5053,7 @@
                 <w:ilvl w:val="0"/>
                 <w:numId w:val="21"/>
               </w:numPr>
+              <w:spacing w:before="120" w:after="120" w:line="240" w:lineRule="auto"/>
             </w:pPr>
             <w:r>
               <w:t>ID</w:t>
@@ -4849,6 +5066,7 @@
                 <w:ilvl w:val="0"/>
                 <w:numId w:val="21"/>
               </w:numPr>
+              <w:spacing w:before="120" w:after="120" w:line="240" w:lineRule="auto"/>
             </w:pPr>
             <w:r>
               <w:t>password</w:t>
@@ -4857,6 +5075,7 @@
           <w:p>
             <w:pPr>
               <w:pStyle w:val="TableText"/>
+              <w:spacing w:before="120" w:after="120" w:line="240" w:lineRule="auto"/>
             </w:pPr>
             <w:r>
               <w:t>etc.</w:t>
@@ -4882,6 +5101,7 @@
           <w:p>
             <w:pPr>
               <w:pStyle w:val="TableText"/>
+              <w:spacing w:before="120" w:after="120" w:line="240" w:lineRule="auto"/>
             </w:pPr>
             <w:r>
               <w:t>26.</w:t>
@@ -4903,6 +5123,7 @@
           <w:p>
             <w:pPr>
               <w:pStyle w:val="TableText"/>
+              <w:spacing w:before="120" w:after="120" w:line="240" w:lineRule="auto"/>
             </w:pPr>
             <w:r>
               <w:t>Type</w:t>
@@ -4923,6 +5144,7 @@
           <w:p>
             <w:pPr>
               <w:pStyle w:val="TableText"/>
+              <w:spacing w:before="120" w:after="120" w:line="240" w:lineRule="auto"/>
             </w:pPr>
             <w:r>
               <w:t xml:space="preserve">It responsible of identifying the type of the </w:t>
@@ -4974,6 +5196,7 @@
           <w:p>
             <w:pPr>
               <w:pStyle w:val="TableText"/>
+              <w:spacing w:before="120" w:after="120" w:line="240" w:lineRule="auto"/>
             </w:pPr>
             <w:r>
               <w:t>27.</w:t>
@@ -4995,12 +5218,11 @@
           <w:p>
             <w:pPr>
               <w:pStyle w:val="TableText"/>
-            </w:pPr>
-            <w:proofErr w:type="spellStart"/>
+              <w:spacing w:before="120" w:after="120" w:line="240" w:lineRule="auto"/>
+            </w:pPr>
             <w:r>
               <w:t>GeneralAdmin</w:t>
             </w:r>
-            <w:proofErr w:type="spellEnd"/>
           </w:p>
         </w:tc>
         <w:tc>
@@ -5017,6 +5239,7 @@
           <w:p>
             <w:pPr>
               <w:pStyle w:val="TableText"/>
+              <w:spacing w:before="120" w:after="120" w:line="240" w:lineRule="auto"/>
             </w:pPr>
             <w:r>
               <w:t xml:space="preserve">It is an </w:t>
@@ -5048,6 +5271,7 @@
           <w:p>
             <w:pPr>
               <w:pStyle w:val="TableText"/>
+              <w:spacing w:before="120" w:after="120" w:line="240" w:lineRule="auto"/>
             </w:pPr>
             <w:r>
               <w:t>28.</w:t>
@@ -5069,6 +5293,7 @@
           <w:p>
             <w:pPr>
               <w:pStyle w:val="TableText"/>
+              <w:spacing w:before="120" w:after="120" w:line="240" w:lineRule="auto"/>
             </w:pPr>
             <w:r>
               <w:t>Owner</w:t>
@@ -5089,6 +5314,7 @@
           <w:p>
             <w:pPr>
               <w:pStyle w:val="TableText"/>
+              <w:spacing w:before="120" w:after="120" w:line="240" w:lineRule="auto"/>
             </w:pPr>
             <w:r>
               <w:t>It is an Admin but can do this assign Admin Privileges and remove Admin Privileges</w:t>
@@ -5100,10 +5326,12 @@
     <w:p>
       <w:pPr>
         <w:pStyle w:val="Heading2"/>
-      </w:pPr>
-    </w:p>
-    <w:p>
-      <w:pPr>
+        <w:spacing w:before="120" w:after="120"/>
+      </w:pPr>
+    </w:p>
+    <w:p>
+      <w:pPr>
+        <w:spacing w:before="120" w:after="120" w:line="240" w:lineRule="auto"/>
         <w:rPr>
           <w:rFonts w:asciiTheme="majorHAnsi" w:eastAsiaTheme="minorEastAsia" w:hAnsiTheme="majorHAnsi"/>
           <w:b/>
@@ -5120,6 +5348,7 @@
     <w:p>
       <w:pPr>
         <w:pStyle w:val="Heading2"/>
+        <w:spacing w:before="120" w:after="120"/>
         <w:rPr>
           <w:rtl/>
         </w:rPr>
@@ -5147,21 +5376,37 @@
           <w:ilvl w:val="0"/>
           <w:numId w:val="12"/>
         </w:numPr>
-      </w:pPr>
-      <w:r>
+        <w:spacing w:before="120" w:after="120" w:line="240" w:lineRule="auto"/>
+        <w:rPr>
+          <w:b/>
+          <w:bCs/>
+          <w:sz w:val="28"/>
+          <w:szCs w:val="28"/>
+          <w:u w:val="single"/>
+        </w:rPr>
+      </w:pPr>
+      <w:r>
+        <w:rPr>
+          <w:b/>
+          <w:bCs/>
+          <w:sz w:val="28"/>
+          <w:szCs w:val="28"/>
+          <w:u w:val="single"/>
+        </w:rPr>
         <w:t>Sequence diagram for registration</w:t>
       </w:r>
     </w:p>
     <w:p>
       <w:pPr>
         <w:pStyle w:val="ListParagraph"/>
+        <w:spacing w:before="120" w:after="120" w:line="240" w:lineRule="auto"/>
       </w:pPr>
       <w:r>
         <w:rPr>
           <w:noProof/>
         </w:rPr>
         <w:drawing>
-          <wp:anchor distT="0" distB="0" distL="114300" distR="114300" simplePos="0" relativeHeight="251657216" behindDoc="1" locked="0" layoutInCell="1" allowOverlap="1" wp14:anchorId="3E325481" wp14:editId="06FB1E92">
+          <wp:anchor distT="0" distB="0" distL="114300" distR="114300" simplePos="0" relativeHeight="251644416" behindDoc="1" locked="0" layoutInCell="1" allowOverlap="1" wp14:anchorId="3E325481" wp14:editId="06FB1E92">
             <wp:simplePos x="0" y="0"/>
             <wp:positionH relativeFrom="column">
               <wp:posOffset>167096</wp:posOffset>
@@ -5232,6 +5477,7 @@
     <w:p>
       <w:pPr>
         <w:pStyle w:val="ListParagraph"/>
+        <w:spacing w:before="120" w:after="120" w:line="240" w:lineRule="auto"/>
       </w:pPr>
       <w:r>
         <w:rPr>
@@ -5258,25 +5504,60 @@
         <w:tab/>
       </w:r>
     </w:p>
-    <w:p/>
-    <w:p/>
-    <w:p/>
-    <w:p/>
-    <w:p/>
-    <w:p>
-      <w:r>
-        <w:rPr>
+    <w:p>
+      <w:pPr>
+        <w:spacing w:before="120" w:after="120" w:line="240" w:lineRule="auto"/>
+      </w:pPr>
+    </w:p>
+    <w:p>
+      <w:pPr>
+        <w:spacing w:before="120" w:after="120" w:line="240" w:lineRule="auto"/>
+      </w:pPr>
+    </w:p>
+    <w:p>
+      <w:pPr>
+        <w:spacing w:before="120" w:after="120" w:line="240" w:lineRule="auto"/>
+      </w:pPr>
+    </w:p>
+    <w:p>
+      <w:pPr>
+        <w:spacing w:before="120" w:after="120" w:line="240" w:lineRule="auto"/>
+      </w:pPr>
+    </w:p>
+    <w:p>
+      <w:pPr>
+        <w:spacing w:before="120" w:after="120" w:line="240" w:lineRule="auto"/>
+      </w:pPr>
+    </w:p>
+    <w:p>
+      <w:pPr>
+        <w:spacing w:before="120" w:after="120" w:line="240" w:lineRule="auto"/>
+        <w:rPr>
+          <w:b/>
+          <w:bCs/>
+          <w:sz w:val="28"/>
+          <w:szCs w:val="28"/>
+          <w:u w:val="single"/>
+        </w:rPr>
+      </w:pPr>
+      <w:r>
+        <w:rPr>
+          <w:b/>
+          <w:bCs/>
           <w:noProof/>
+          <w:sz w:val="28"/>
+          <w:szCs w:val="28"/>
+          <w:u w:val="single"/>
         </w:rPr>
         <w:lastRenderedPageBreak/>
         <w:drawing>
-          <wp:anchor distT="0" distB="0" distL="114300" distR="114300" simplePos="0" relativeHeight="251658240" behindDoc="1" locked="0" layoutInCell="1" allowOverlap="1" wp14:anchorId="3257521B" wp14:editId="0D4E1FFB">
+          <wp:anchor distT="0" distB="0" distL="114300" distR="114300" simplePos="0" relativeHeight="251650560" behindDoc="1" locked="0" layoutInCell="1" allowOverlap="1" wp14:anchorId="3257521B" wp14:editId="27A830E8">
             <wp:simplePos x="0" y="0"/>
             <wp:positionH relativeFrom="column">
-              <wp:posOffset>5715</wp:posOffset>
+              <wp:posOffset>635</wp:posOffset>
             </wp:positionH>
             <wp:positionV relativeFrom="paragraph">
-              <wp:posOffset>497205</wp:posOffset>
+              <wp:posOffset>363855</wp:posOffset>
             </wp:positionV>
             <wp:extent cx="6182995" cy="4646930"/>
             <wp:effectExtent l="0" t="0" r="0" b="0"/>
@@ -5338,21 +5619,776 @@
         </w:drawing>
       </w:r>
       <w:r>
+        <w:rPr>
+          <w:b/>
+          <w:bCs/>
+          <w:sz w:val="28"/>
+          <w:szCs w:val="28"/>
+          <w:u w:val="single"/>
+        </w:rPr>
         <w:t>2.Sequence diagram for Login</w:t>
       </w:r>
+      <w:bookmarkStart w:id="8" w:name="_Toc132125218"/>
+    </w:p>
+    <w:p>
+      <w:pPr>
+        <w:spacing w:before="120" w:after="120" w:line="240" w:lineRule="auto"/>
+      </w:pPr>
+    </w:p>
+    <w:p>
+      <w:pPr>
+        <w:spacing w:before="120" w:after="120" w:line="240" w:lineRule="auto"/>
+        <w:ind w:left="360"/>
+      </w:pPr>
     </w:p>
     <w:p>
       <w:pPr>
         <w:pStyle w:val="Heading3"/>
+        <w:spacing w:before="120" w:after="120"/>
         <w:rPr>
           <w:color w:val="4F81BD" w:themeColor="accent1"/>
         </w:rPr>
       </w:pPr>
-      <w:bookmarkStart w:id="8" w:name="_Toc132125218"/>
-      <w:r>
+    </w:p>
+    <w:p>
+      <w:pPr>
+        <w:pStyle w:val="Heading3"/>
+        <w:spacing w:before="120" w:after="120"/>
         <w:rPr>
           <w:color w:val="4F81BD" w:themeColor="accent1"/>
         </w:rPr>
+      </w:pPr>
+    </w:p>
+    <w:p>
+      <w:pPr>
+        <w:pStyle w:val="Heading3"/>
+        <w:spacing w:before="120" w:after="120"/>
+        <w:rPr>
+          <w:color w:val="4F81BD" w:themeColor="accent1"/>
+        </w:rPr>
+      </w:pPr>
+    </w:p>
+    <w:p>
+      <w:pPr>
+        <w:pStyle w:val="Heading3"/>
+        <w:spacing w:before="120" w:after="120"/>
+        <w:rPr>
+          <w:color w:val="4F81BD" w:themeColor="accent1"/>
+        </w:rPr>
+      </w:pPr>
+    </w:p>
+    <w:p>
+      <w:pPr>
+        <w:spacing w:before="120" w:after="120" w:line="240" w:lineRule="auto"/>
+      </w:pPr>
+      <w:r>
+        <w:rPr>
+          <w:b/>
+          <w:bCs/>
+          <w:sz w:val="28"/>
+          <w:szCs w:val="28"/>
+          <w:u w:val="single"/>
+        </w:rPr>
+        <w:lastRenderedPageBreak/>
+        <w:t>3-Sequence diagram Search Items</w:t>
+      </w:r>
+      <w:r>
+        <w:rPr>
+          <w:noProof/>
+        </w:rPr>
+        <w:drawing>
+          <wp:inline distT="0" distB="0" distL="0" distR="0" wp14:anchorId="62DCAA26" wp14:editId="58751645">
+            <wp:extent cx="5984875" cy="6634941"/>
+            <wp:effectExtent l="0" t="0" r="0" b="0"/>
+            <wp:docPr id="1469327215" name="Picture 2" descr="A picture containing text, parallel, screenshot, number&#10;&#10;Description automatically generated"/>
+            <wp:cNvGraphicFramePr>
+              <a:graphicFrameLocks xmlns:a="http://schemas.openxmlformats.org/drawingml/2006/main" noChangeAspect="1"/>
+            </wp:cNvGraphicFramePr>
+            <a:graphic xmlns:a="http://schemas.openxmlformats.org/drawingml/2006/main">
+              <a:graphicData uri="http://schemas.openxmlformats.org/drawingml/2006/picture">
+                <pic:pic xmlns:pic="http://schemas.openxmlformats.org/drawingml/2006/picture">
+                  <pic:nvPicPr>
+                    <pic:cNvPr id="1469327215" name="Picture 2" descr="A picture containing text, parallel, screenshot, number&#10;&#10;Description automatically generated"/>
+                    <pic:cNvPicPr>
+                      <a:picLocks noChangeAspect="1" noChangeArrowheads="1"/>
+                    </pic:cNvPicPr>
+                  </pic:nvPicPr>
+                  <pic:blipFill>
+                    <a:blip r:embed="rId13" cstate="print">
+                      <a:extLst>
+                        <a:ext uri="{28A0092B-C50C-407E-A947-70E740481C1C}">
+                          <a14:useLocalDpi xmlns:a14="http://schemas.microsoft.com/office/drawing/2010/main" val="0"/>
+                        </a:ext>
+                      </a:extLst>
+                    </a:blip>
+                    <a:srcRect/>
+                    <a:stretch>
+                      <a:fillRect/>
+                    </a:stretch>
+                  </pic:blipFill>
+                  <pic:spPr bwMode="auto">
+                    <a:xfrm>
+                      <a:off x="0" y="0"/>
+                      <a:ext cx="5988556" cy="6639021"/>
+                    </a:xfrm>
+                    <a:prstGeom prst="rect">
+                      <a:avLst/>
+                    </a:prstGeom>
+                    <a:noFill/>
+                    <a:ln>
+                      <a:noFill/>
+                    </a:ln>
+                  </pic:spPr>
+                </pic:pic>
+              </a:graphicData>
+            </a:graphic>
+          </wp:inline>
+        </w:drawing>
+      </w:r>
+    </w:p>
+    <w:p>
+      <w:pPr>
+        <w:spacing w:before="120" w:after="120" w:line="240" w:lineRule="auto"/>
+        <w:rPr>
+          <w:b/>
+          <w:bCs/>
+          <w:sz w:val="28"/>
+          <w:szCs w:val="28"/>
+          <w:u w:val="single"/>
+        </w:rPr>
+      </w:pPr>
+      <w:r>
+        <w:rPr>
+          <w:b/>
+          <w:bCs/>
+          <w:sz w:val="28"/>
+          <w:szCs w:val="28"/>
+          <w:u w:val="single"/>
+        </w:rPr>
+        <w:lastRenderedPageBreak/>
+        <w:t>4-Sequence diagram ViewOrders</w:t>
+      </w:r>
+    </w:p>
+    <w:p>
+      <w:pPr>
+        <w:spacing w:before="120" w:after="120" w:line="240" w:lineRule="auto"/>
+      </w:pPr>
+      <w:r>
+        <w:rPr>
+          <w:noProof/>
+          <w:color w:val="4F81BD" w:themeColor="accent1"/>
+        </w:rPr>
+        <w:drawing>
+          <wp:anchor distT="0" distB="0" distL="114300" distR="114300" simplePos="0" relativeHeight="251668992" behindDoc="0" locked="0" layoutInCell="1" allowOverlap="1" wp14:anchorId="66E0E7F3" wp14:editId="6E31058F">
+            <wp:simplePos x="0" y="0"/>
+            <wp:positionH relativeFrom="column">
+              <wp:posOffset>104602</wp:posOffset>
+            </wp:positionH>
+            <wp:positionV relativeFrom="paragraph">
+              <wp:posOffset>62437</wp:posOffset>
+            </wp:positionV>
+            <wp:extent cx="5493328" cy="6003080"/>
+            <wp:effectExtent l="0" t="0" r="0" b="0"/>
+            <wp:wrapThrough wrapText="bothSides">
+              <wp:wrapPolygon edited="0">
+                <wp:start x="0" y="0"/>
+                <wp:lineTo x="0" y="21525"/>
+                <wp:lineTo x="21500" y="21525"/>
+                <wp:lineTo x="21500" y="0"/>
+                <wp:lineTo x="0" y="0"/>
+              </wp:wrapPolygon>
+            </wp:wrapThrough>
+            <wp:docPr id="1550425027" name="Picture 4"/>
+            <wp:cNvGraphicFramePr>
+              <a:graphicFrameLocks xmlns:a="http://schemas.openxmlformats.org/drawingml/2006/main" noChangeAspect="1"/>
+            </wp:cNvGraphicFramePr>
+            <a:graphic xmlns:a="http://schemas.openxmlformats.org/drawingml/2006/main">
+              <a:graphicData uri="http://schemas.openxmlformats.org/drawingml/2006/picture">
+                <pic:pic xmlns:pic="http://schemas.openxmlformats.org/drawingml/2006/picture">
+                  <pic:nvPicPr>
+                    <pic:cNvPr id="0" name="Picture 4"/>
+                    <pic:cNvPicPr>
+                      <a:picLocks noChangeAspect="1" noChangeArrowheads="1"/>
+                    </pic:cNvPicPr>
+                  </pic:nvPicPr>
+                  <pic:blipFill>
+                    <a:blip r:embed="rId14" cstate="print">
+                      <a:extLst>
+                        <a:ext uri="{28A0092B-C50C-407E-A947-70E740481C1C}">
+                          <a14:useLocalDpi xmlns:a14="http://schemas.microsoft.com/office/drawing/2010/main" val="0"/>
+                        </a:ext>
+                      </a:extLst>
+                    </a:blip>
+                    <a:srcRect/>
+                    <a:stretch>
+                      <a:fillRect/>
+                    </a:stretch>
+                  </pic:blipFill>
+                  <pic:spPr bwMode="auto">
+                    <a:xfrm>
+                      <a:off x="0" y="0"/>
+                      <a:ext cx="5493328" cy="6003080"/>
+                    </a:xfrm>
+                    <a:prstGeom prst="rect">
+                      <a:avLst/>
+                    </a:prstGeom>
+                    <a:noFill/>
+                    <a:ln>
+                      <a:noFill/>
+                    </a:ln>
+                  </pic:spPr>
+                </pic:pic>
+              </a:graphicData>
+            </a:graphic>
+            <wp14:sizeRelH relativeFrom="page">
+              <wp14:pctWidth>0</wp14:pctWidth>
+            </wp14:sizeRelH>
+            <wp14:sizeRelV relativeFrom="page">
+              <wp14:pctHeight>0</wp14:pctHeight>
+            </wp14:sizeRelV>
+          </wp:anchor>
+        </w:drawing>
+      </w:r>
+    </w:p>
+    <w:p>
+      <w:pPr>
+        <w:pStyle w:val="Heading3"/>
+        <w:spacing w:before="120" w:after="120"/>
+        <w:rPr>
+          <w:color w:val="4F81BD" w:themeColor="accent1"/>
+        </w:rPr>
+      </w:pPr>
+    </w:p>
+    <w:p>
+      <w:pPr>
+        <w:pStyle w:val="Heading3"/>
+        <w:spacing w:before="120" w:after="120"/>
+        <w:rPr>
+          <w:color w:val="4F81BD" w:themeColor="accent1"/>
+        </w:rPr>
+      </w:pPr>
+    </w:p>
+    <w:p>
+      <w:pPr>
+        <w:pStyle w:val="Heading3"/>
+        <w:spacing w:before="120" w:after="120"/>
+        <w:rPr>
+          <w:color w:val="4F81BD" w:themeColor="accent1"/>
+        </w:rPr>
+      </w:pPr>
+    </w:p>
+    <w:p>
+      <w:pPr>
+        <w:pStyle w:val="Heading3"/>
+        <w:spacing w:before="120" w:after="120"/>
+        <w:rPr>
+          <w:color w:val="4F81BD" w:themeColor="accent1"/>
+        </w:rPr>
+      </w:pPr>
+    </w:p>
+    <w:p>
+      <w:pPr>
+        <w:pStyle w:val="Heading3"/>
+        <w:spacing w:before="120" w:after="120"/>
+        <w:rPr>
+          <w:color w:val="4F81BD" w:themeColor="accent1"/>
+        </w:rPr>
+      </w:pPr>
+    </w:p>
+    <w:p>
+      <w:pPr>
+        <w:pStyle w:val="Heading3"/>
+        <w:spacing w:before="120" w:after="120"/>
+        <w:rPr>
+          <w:color w:val="4F81BD" w:themeColor="accent1"/>
+        </w:rPr>
+      </w:pPr>
+    </w:p>
+    <w:p>
+      <w:pPr>
+        <w:pStyle w:val="Heading3"/>
+        <w:spacing w:before="120" w:after="120"/>
+        <w:rPr>
+          <w:color w:val="4F81BD" w:themeColor="accent1"/>
+        </w:rPr>
+      </w:pPr>
+    </w:p>
+    <w:p>
+      <w:pPr>
+        <w:pStyle w:val="Heading3"/>
+        <w:spacing w:before="120" w:after="120"/>
+        <w:rPr>
+          <w:color w:val="4F81BD" w:themeColor="accent1"/>
+        </w:rPr>
+      </w:pPr>
+    </w:p>
+    <w:p>
+      <w:pPr>
+        <w:pStyle w:val="Heading3"/>
+        <w:spacing w:before="120" w:after="120"/>
+        <w:rPr>
+          <w:color w:val="4F81BD" w:themeColor="accent1"/>
+        </w:rPr>
+      </w:pPr>
+    </w:p>
+    <w:p>
+      <w:pPr>
+        <w:pStyle w:val="Heading3"/>
+        <w:spacing w:before="120" w:after="120"/>
+        <w:rPr>
+          <w:color w:val="4F81BD" w:themeColor="accent1"/>
+        </w:rPr>
+      </w:pPr>
+    </w:p>
+    <w:p>
+      <w:pPr>
+        <w:pStyle w:val="Heading3"/>
+        <w:spacing w:before="120" w:after="120"/>
+        <w:rPr>
+          <w:color w:val="4F81BD" w:themeColor="accent1"/>
+        </w:rPr>
+      </w:pPr>
+    </w:p>
+    <w:p>
+      <w:pPr>
+        <w:pStyle w:val="Heading3"/>
+        <w:spacing w:before="120" w:after="120"/>
+        <w:rPr>
+          <w:color w:val="4F81BD" w:themeColor="accent1"/>
+        </w:rPr>
+      </w:pPr>
+    </w:p>
+    <w:p>
+      <w:pPr>
+        <w:pStyle w:val="Heading3"/>
+        <w:spacing w:before="120" w:after="120"/>
+        <w:rPr>
+          <w:color w:val="4F81BD" w:themeColor="accent1"/>
+        </w:rPr>
+      </w:pPr>
+    </w:p>
+    <w:p>
+      <w:pPr>
+        <w:pStyle w:val="Heading3"/>
+        <w:spacing w:before="120" w:after="120"/>
+        <w:rPr>
+          <w:color w:val="4F81BD" w:themeColor="accent1"/>
+        </w:rPr>
+      </w:pPr>
+    </w:p>
+    <w:p>
+      <w:pPr>
+        <w:pStyle w:val="Heading3"/>
+        <w:spacing w:before="120" w:after="120"/>
+        <w:rPr>
+          <w:color w:val="4F81BD" w:themeColor="accent1"/>
+        </w:rPr>
+      </w:pPr>
+    </w:p>
+    <w:p>
+      <w:pPr>
+        <w:pStyle w:val="Heading3"/>
+        <w:spacing w:before="120" w:after="120"/>
+        <w:rPr>
+          <w:color w:val="4F81BD" w:themeColor="accent1"/>
+        </w:rPr>
+      </w:pPr>
+    </w:p>
+    <w:p>
+      <w:pPr>
+        <w:pStyle w:val="Heading3"/>
+        <w:spacing w:before="120" w:after="120"/>
+        <w:rPr>
+          <w:color w:val="4F81BD" w:themeColor="accent1"/>
+        </w:rPr>
+      </w:pPr>
+    </w:p>
+    <w:p>
+      <w:pPr>
+        <w:pStyle w:val="Heading3"/>
+        <w:spacing w:before="120" w:after="120"/>
+        <w:rPr>
+          <w:color w:val="4F81BD" w:themeColor="accent1"/>
+        </w:rPr>
+      </w:pPr>
+    </w:p>
+    <w:p>
+      <w:pPr>
+        <w:spacing w:before="120" w:after="120" w:line="240" w:lineRule="auto"/>
+      </w:pPr>
+    </w:p>
+    <w:p>
+      <w:pPr>
+        <w:spacing w:before="120" w:after="120" w:line="240" w:lineRule="auto"/>
+        <w:rPr>
+          <w:b/>
+          <w:bCs/>
+          <w:sz w:val="28"/>
+          <w:szCs w:val="28"/>
+          <w:u w:val="single"/>
+        </w:rPr>
+      </w:pPr>
+    </w:p>
+    <w:p>
+      <w:pPr>
+        <w:spacing w:before="120" w:after="120" w:line="240" w:lineRule="auto"/>
+        <w:rPr>
+          <w:b/>
+          <w:bCs/>
+          <w:sz w:val="28"/>
+          <w:szCs w:val="28"/>
+          <w:u w:val="single"/>
+        </w:rPr>
+      </w:pPr>
+    </w:p>
+    <w:p>
+      <w:pPr>
+        <w:spacing w:before="120" w:after="120" w:line="240" w:lineRule="auto"/>
+        <w:rPr>
+          <w:b/>
+          <w:bCs/>
+          <w:sz w:val="28"/>
+          <w:szCs w:val="28"/>
+          <w:u w:val="single"/>
+        </w:rPr>
+      </w:pPr>
+    </w:p>
+    <w:p>
+      <w:pPr>
+        <w:spacing w:before="120" w:after="120" w:line="240" w:lineRule="auto"/>
+        <w:rPr>
+          <w:b/>
+          <w:bCs/>
+          <w:sz w:val="28"/>
+          <w:szCs w:val="28"/>
+          <w:u w:val="single"/>
+        </w:rPr>
+      </w:pPr>
+    </w:p>
+    <w:p>
+      <w:pPr>
+        <w:spacing w:before="120" w:after="120" w:line="240" w:lineRule="auto"/>
+        <w:rPr>
+          <w:b/>
+          <w:bCs/>
+          <w:sz w:val="28"/>
+          <w:szCs w:val="28"/>
+          <w:u w:val="single"/>
+        </w:rPr>
+      </w:pPr>
+    </w:p>
+    <w:p>
+      <w:pPr>
+        <w:spacing w:before="120" w:after="120" w:line="240" w:lineRule="auto"/>
+        <w:rPr>
+          <w:b/>
+          <w:bCs/>
+          <w:sz w:val="28"/>
+          <w:szCs w:val="28"/>
+          <w:u w:val="single"/>
+        </w:rPr>
+      </w:pPr>
+      <w:r>
+        <w:rPr>
+          <w:b/>
+          <w:bCs/>
+          <w:sz w:val="28"/>
+          <w:szCs w:val="28"/>
+          <w:u w:val="single"/>
+        </w:rPr>
+        <w:lastRenderedPageBreak/>
+        <w:t>5</w:t>
+      </w:r>
+      <w:r>
+        <w:rPr>
+          <w:b/>
+          <w:bCs/>
+          <w:sz w:val="28"/>
+          <w:szCs w:val="28"/>
+          <w:u w:val="single"/>
+        </w:rPr>
+        <w:t xml:space="preserve">-Sequence diagram </w:t>
+      </w:r>
+      <w:r>
+        <w:rPr>
+          <w:b/>
+          <w:bCs/>
+          <w:sz w:val="28"/>
+          <w:szCs w:val="28"/>
+          <w:u w:val="single"/>
+        </w:rPr>
+        <w:t>checkout</w:t>
+      </w:r>
+    </w:p>
+    <w:p>
+      <w:pPr>
+        <w:spacing w:before="120" w:after="120" w:line="240" w:lineRule="auto"/>
+        <w:rPr>
+          <w:b/>
+          <w:bCs/>
+          <w:sz w:val="28"/>
+          <w:szCs w:val="28"/>
+          <w:u w:val="single"/>
+        </w:rPr>
+      </w:pPr>
+      <w:r>
+        <w:rPr>
+          <w:b/>
+          <w:bCs/>
+          <w:noProof/>
+          <w:sz w:val="28"/>
+          <w:szCs w:val="28"/>
+          <w:u w:val="single"/>
+        </w:rPr>
+        <w:drawing>
+          <wp:inline distT="0" distB="0" distL="0" distR="0" wp14:anchorId="4155D265" wp14:editId="5430781F">
+            <wp:extent cx="6187440" cy="6621780"/>
+            <wp:effectExtent l="0" t="0" r="0" b="0"/>
+            <wp:docPr id="1074881782" name="Picture 5"/>
+            <wp:cNvGraphicFramePr>
+              <a:graphicFrameLocks xmlns:a="http://schemas.openxmlformats.org/drawingml/2006/main" noChangeAspect="1"/>
+            </wp:cNvGraphicFramePr>
+            <a:graphic xmlns:a="http://schemas.openxmlformats.org/drawingml/2006/main">
+              <a:graphicData uri="http://schemas.openxmlformats.org/drawingml/2006/picture">
+                <pic:pic xmlns:pic="http://schemas.openxmlformats.org/drawingml/2006/picture">
+                  <pic:nvPicPr>
+                    <pic:cNvPr id="0" name="Picture 5"/>
+                    <pic:cNvPicPr>
+                      <a:picLocks noChangeAspect="1" noChangeArrowheads="1"/>
+                    </pic:cNvPicPr>
+                  </pic:nvPicPr>
+                  <pic:blipFill>
+                    <a:blip r:embed="rId15" cstate="print">
+                      <a:extLst>
+                        <a:ext uri="{28A0092B-C50C-407E-A947-70E740481C1C}">
+                          <a14:useLocalDpi xmlns:a14="http://schemas.microsoft.com/office/drawing/2010/main" val="0"/>
+                        </a:ext>
+                      </a:extLst>
+                    </a:blip>
+                    <a:srcRect/>
+                    <a:stretch>
+                      <a:fillRect/>
+                    </a:stretch>
+                  </pic:blipFill>
+                  <pic:spPr bwMode="auto">
+                    <a:xfrm>
+                      <a:off x="0" y="0"/>
+                      <a:ext cx="6187440" cy="6621780"/>
+                    </a:xfrm>
+                    <a:prstGeom prst="rect">
+                      <a:avLst/>
+                    </a:prstGeom>
+                    <a:noFill/>
+                    <a:ln>
+                      <a:noFill/>
+                    </a:ln>
+                  </pic:spPr>
+                </pic:pic>
+              </a:graphicData>
+            </a:graphic>
+          </wp:inline>
+        </w:drawing>
+      </w:r>
+    </w:p>
+    <w:p>
+      <w:pPr>
+        <w:spacing w:before="120" w:after="120" w:line="240" w:lineRule="auto"/>
+        <w:rPr>
+          <w:b/>
+          <w:bCs/>
+          <w:sz w:val="28"/>
+          <w:szCs w:val="28"/>
+          <w:u w:val="single"/>
+        </w:rPr>
+      </w:pPr>
+      <w:r>
+        <w:rPr>
+          <w:b/>
+          <w:bCs/>
+          <w:noProof/>
+          <w:sz w:val="28"/>
+          <w:szCs w:val="28"/>
+          <w:u w:val="single"/>
+        </w:rPr>
+        <w:lastRenderedPageBreak/>
+        <w:drawing>
+          <wp:anchor distT="0" distB="0" distL="114300" distR="114300" simplePos="0" relativeHeight="251672064" behindDoc="0" locked="0" layoutInCell="1" allowOverlap="1" wp14:anchorId="26ED0A1B" wp14:editId="0C70DBE4">
+            <wp:simplePos x="0" y="0"/>
+            <wp:positionH relativeFrom="column">
+              <wp:posOffset>0</wp:posOffset>
+            </wp:positionH>
+            <wp:positionV relativeFrom="paragraph">
+              <wp:posOffset>576580</wp:posOffset>
+            </wp:positionV>
+            <wp:extent cx="6339840" cy="4732020"/>
+            <wp:effectExtent l="0" t="0" r="0" b="0"/>
+            <wp:wrapThrough wrapText="bothSides">
+              <wp:wrapPolygon edited="0">
+                <wp:start x="0" y="0"/>
+                <wp:lineTo x="0" y="21478"/>
+                <wp:lineTo x="21548" y="21478"/>
+                <wp:lineTo x="21548" y="0"/>
+                <wp:lineTo x="0" y="0"/>
+              </wp:wrapPolygon>
+            </wp:wrapThrough>
+            <wp:docPr id="598874421" name="Picture 6"/>
+            <wp:cNvGraphicFramePr>
+              <a:graphicFrameLocks xmlns:a="http://schemas.openxmlformats.org/drawingml/2006/main" noChangeAspect="1"/>
+            </wp:cNvGraphicFramePr>
+            <a:graphic xmlns:a="http://schemas.openxmlformats.org/drawingml/2006/main">
+              <a:graphicData uri="http://schemas.openxmlformats.org/drawingml/2006/picture">
+                <pic:pic xmlns:pic="http://schemas.openxmlformats.org/drawingml/2006/picture">
+                  <pic:nvPicPr>
+                    <pic:cNvPr id="0" name="Picture 6"/>
+                    <pic:cNvPicPr>
+                      <a:picLocks noChangeAspect="1" noChangeArrowheads="1"/>
+                    </pic:cNvPicPr>
+                  </pic:nvPicPr>
+                  <pic:blipFill>
+                    <a:blip r:embed="rId16" cstate="print">
+                      <a:extLst>
+                        <a:ext uri="{28A0092B-C50C-407E-A947-70E740481C1C}">
+                          <a14:useLocalDpi xmlns:a14="http://schemas.microsoft.com/office/drawing/2010/main" val="0"/>
+                        </a:ext>
+                      </a:extLst>
+                    </a:blip>
+                    <a:srcRect/>
+                    <a:stretch>
+                      <a:fillRect/>
+                    </a:stretch>
+                  </pic:blipFill>
+                  <pic:spPr bwMode="auto">
+                    <a:xfrm>
+                      <a:off x="0" y="0"/>
+                      <a:ext cx="6339840" cy="4732020"/>
+                    </a:xfrm>
+                    <a:prstGeom prst="rect">
+                      <a:avLst/>
+                    </a:prstGeom>
+                    <a:noFill/>
+                    <a:ln>
+                      <a:noFill/>
+                    </a:ln>
+                  </pic:spPr>
+                </pic:pic>
+              </a:graphicData>
+            </a:graphic>
+            <wp14:sizeRelH relativeFrom="page">
+              <wp14:pctWidth>0</wp14:pctWidth>
+            </wp14:sizeRelH>
+            <wp14:sizeRelV relativeFrom="page">
+              <wp14:pctHeight>0</wp14:pctHeight>
+            </wp14:sizeRelV>
+          </wp:anchor>
+        </w:drawing>
+      </w:r>
+      <w:r>
+        <w:rPr>
+          <w:b/>
+          <w:bCs/>
+          <w:sz w:val="28"/>
+          <w:szCs w:val="28"/>
+          <w:u w:val="single"/>
+        </w:rPr>
+        <w:t>6</w:t>
+      </w:r>
+      <w:r>
+        <w:rPr>
+          <w:b/>
+          <w:bCs/>
+          <w:sz w:val="28"/>
+          <w:szCs w:val="28"/>
+          <w:u w:val="single"/>
+        </w:rPr>
+        <w:t xml:space="preserve">-Sequence diagram </w:t>
+      </w:r>
+      <w:r>
+        <w:rPr>
+          <w:b/>
+          <w:bCs/>
+          <w:sz w:val="28"/>
+          <w:szCs w:val="28"/>
+          <w:u w:val="single"/>
+        </w:rPr>
+        <w:t>Payment</w:t>
+      </w:r>
+    </w:p>
+    <w:p>
+      <w:pPr>
+        <w:pStyle w:val="Heading3"/>
+        <w:spacing w:before="120" w:after="120"/>
+        <w:rPr>
+          <w:color w:val="4F81BD" w:themeColor="accent1"/>
+        </w:rPr>
+      </w:pPr>
+    </w:p>
+    <w:p>
+      <w:pPr>
+        <w:pStyle w:val="Heading3"/>
+        <w:spacing w:before="120" w:after="120"/>
+        <w:rPr>
+          <w:color w:val="4F81BD" w:themeColor="accent1"/>
+        </w:rPr>
+      </w:pPr>
+    </w:p>
+    <w:p>
+      <w:pPr>
+        <w:pStyle w:val="Heading3"/>
+        <w:spacing w:before="120" w:after="120"/>
+        <w:rPr>
+          <w:color w:val="4F81BD" w:themeColor="accent1"/>
+        </w:rPr>
+      </w:pPr>
+    </w:p>
+    <w:p>
+      <w:pPr>
+        <w:pStyle w:val="Heading3"/>
+        <w:spacing w:before="120" w:after="120"/>
+        <w:rPr>
+          <w:color w:val="4F81BD" w:themeColor="accent1"/>
+        </w:rPr>
+      </w:pPr>
+    </w:p>
+    <w:p>
+      <w:pPr>
+        <w:pStyle w:val="Heading3"/>
+        <w:spacing w:before="120" w:after="120"/>
+        <w:rPr>
+          <w:color w:val="4F81BD" w:themeColor="accent1"/>
+        </w:rPr>
+      </w:pPr>
+    </w:p>
+    <w:p>
+      <w:pPr>
+        <w:pStyle w:val="Heading3"/>
+        <w:spacing w:before="120" w:after="120"/>
+        <w:rPr>
+          <w:color w:val="4F81BD" w:themeColor="accent1"/>
+        </w:rPr>
+      </w:pPr>
+    </w:p>
+    <w:p>
+      <w:pPr>
+        <w:pStyle w:val="Heading3"/>
+        <w:spacing w:before="120" w:after="120"/>
+        <w:rPr>
+          <w:color w:val="4F81BD" w:themeColor="accent1"/>
+        </w:rPr>
+      </w:pPr>
+    </w:p>
+    <w:p>
+      <w:pPr>
+        <w:pStyle w:val="Heading3"/>
+        <w:spacing w:before="120" w:after="120"/>
+        <w:rPr>
+          <w:color w:val="4F81BD" w:themeColor="accent1"/>
+        </w:rPr>
+      </w:pPr>
+      <w:r>
+        <w:rPr>
+          <w:color w:val="4F81BD" w:themeColor="accent1"/>
+        </w:rPr>
+        <w:lastRenderedPageBreak/>
         <w:t>Class - Sequence Usage</w:t>
       </w:r>
       <w:r>
@@ -5363,7 +6399,11 @@
       </w:r>
       <w:bookmarkEnd w:id="8"/>
     </w:p>
-    <w:p/>
+    <w:p>
+      <w:pPr>
+        <w:spacing w:before="120" w:after="120" w:line="240" w:lineRule="auto"/>
+      </w:pPr>
+    </w:p>
     <w:tbl>
       <w:tblPr>
         <w:tblW w:w="9540" w:type="dxa"/>
@@ -5404,6 +6444,7 @@
           <w:p>
             <w:pPr>
               <w:pStyle w:val="TableText"/>
+              <w:spacing w:before="120" w:after="120" w:line="240" w:lineRule="auto"/>
               <w:rPr>
                 <w:b/>
                 <w:bCs/>
@@ -5431,6 +6472,7 @@
           <w:p>
             <w:pPr>
               <w:pStyle w:val="TableText"/>
+              <w:spacing w:before="120" w:after="120" w:line="240" w:lineRule="auto"/>
               <w:rPr>
                 <w:b/>
                 <w:bCs/>
@@ -5457,6 +6499,7 @@
           <w:p>
             <w:pPr>
               <w:pStyle w:val="TableText"/>
+              <w:spacing w:before="120" w:after="120" w:line="240" w:lineRule="auto"/>
               <w:rPr>
                 <w:b/>
                 <w:bCs/>
@@ -5492,6 +6535,7 @@
                 <w:ilvl w:val="0"/>
                 <w:numId w:val="9"/>
               </w:numPr>
+              <w:spacing w:before="120" w:after="120" w:line="240" w:lineRule="auto"/>
             </w:pPr>
             <w:r>
               <w:t>Registration</w:t>
@@ -5507,6 +6551,7 @@
           <w:p>
             <w:pPr>
               <w:pStyle w:val="TableText"/>
+              <w:spacing w:before="120" w:after="120" w:line="240" w:lineRule="auto"/>
             </w:pPr>
             <w:r>
               <w:t>Class GUI</w:t>
@@ -5515,6 +6560,7 @@
           <w:p>
             <w:pPr>
               <w:pStyle w:val="TableText"/>
+              <w:spacing w:before="120" w:after="120" w:line="240" w:lineRule="auto"/>
             </w:pPr>
             <w:r>
               <w:t>Class Registration process</w:t>
@@ -5523,6 +6569,7 @@
           <w:p>
             <w:pPr>
               <w:pStyle w:val="TableText"/>
+              <w:spacing w:before="120" w:after="120" w:line="240" w:lineRule="auto"/>
             </w:pPr>
             <w:r>
               <w:t>Class control</w:t>
@@ -5531,6 +6578,7 @@
           <w:p>
             <w:pPr>
               <w:pStyle w:val="TableText"/>
+              <w:spacing w:before="120" w:after="120" w:line="240" w:lineRule="auto"/>
             </w:pPr>
             <w:r>
               <w:t>Class Database</w:t>
@@ -5539,6 +6587,7 @@
           <w:p>
             <w:pPr>
               <w:pStyle w:val="TableText"/>
+              <w:spacing w:before="120" w:after="120" w:line="240" w:lineRule="auto"/>
             </w:pPr>
           </w:p>
         </w:tc>
@@ -5550,23 +6599,26 @@
           <w:p>
             <w:pPr>
               <w:pStyle w:val="TableText"/>
-            </w:pPr>
-            <w:r>
-              <w:t xml:space="preserve">Methods </w:t>
-            </w:r>
-            <w:proofErr w:type="spellStart"/>
-            <w:r>
-              <w:t>play_</w:t>
-            </w:r>
-            <w:proofErr w:type="gramStart"/>
-            <w:r>
-              <w:t>system</w:t>
-            </w:r>
-            <w:proofErr w:type="spellEnd"/>
-            <w:r>
-              <w:t>(</w:t>
-            </w:r>
-            <w:proofErr w:type="gramEnd"/>
+              <w:spacing w:before="120" w:after="120" w:line="240" w:lineRule="auto"/>
+            </w:pPr>
+            <w:r>
+              <w:t>Methods play_system()</w:t>
+            </w:r>
+          </w:p>
+          <w:p>
+            <w:pPr>
+              <w:pStyle w:val="TableText"/>
+              <w:spacing w:before="120" w:after="120" w:line="240" w:lineRule="auto"/>
+            </w:pPr>
+            <w:r>
+              <w:t>Methods</w:t>
+            </w:r>
+            <w:r>
+              <w:t xml:space="preserve"> set_</w:t>
+            </w:r>
+            <w:r>
+              <w:t>information (</w:t>
+            </w:r>
             <w:r>
               <w:t>)</w:t>
             </w:r>
@@ -5574,23 +6626,34 @@
           <w:p>
             <w:pPr>
               <w:pStyle w:val="TableText"/>
-            </w:pPr>
-            <w:r>
-              <w:t>Methods</w:t>
-            </w:r>
-            <w:r>
-              <w:t xml:space="preserve"> </w:t>
-            </w:r>
-            <w:proofErr w:type="spellStart"/>
-            <w:r>
-              <w:t>set_</w:t>
-            </w:r>
-            <w:r>
-              <w:t>information</w:t>
-            </w:r>
-            <w:proofErr w:type="spellEnd"/>
-            <w:r>
-              <w:t xml:space="preserve"> (</w:t>
+              <w:spacing w:before="120" w:after="120" w:line="240" w:lineRule="auto"/>
+            </w:pPr>
+            <w:r>
+              <w:t xml:space="preserve">Methods checkInformation (), </w:t>
+            </w:r>
+          </w:p>
+          <w:p>
+            <w:pPr>
+              <w:pStyle w:val="TableText"/>
+              <w:spacing w:before="120" w:after="120" w:line="240" w:lineRule="auto"/>
+            </w:pPr>
+            <w:r>
+              <w:t>sendOTP (</w:t>
+            </w:r>
+            <w:r>
+              <w:t>),</w:t>
+            </w:r>
+          </w:p>
+          <w:p>
+            <w:pPr>
+              <w:pStyle w:val="TableText"/>
+              <w:spacing w:before="120" w:after="120" w:line="240" w:lineRule="auto"/>
+            </w:pPr>
+            <w:r>
+              <w:t>confirmOTP(O</w:t>
+            </w:r>
+            <w:r>
+              <w:t>TP_num</w:t>
             </w:r>
             <w:r>
               <w:t>)</w:t>
@@ -5599,64 +6662,7 @@
           <w:p>
             <w:pPr>
               <w:pStyle w:val="TableText"/>
-            </w:pPr>
-            <w:r>
-              <w:t xml:space="preserve">Methods </w:t>
-            </w:r>
-            <w:proofErr w:type="spellStart"/>
-            <w:r>
-              <w:t>checkInformation</w:t>
-            </w:r>
-            <w:proofErr w:type="spellEnd"/>
-            <w:r>
-              <w:t xml:space="preserve"> (), </w:t>
-            </w:r>
-          </w:p>
-          <w:p>
-            <w:pPr>
-              <w:pStyle w:val="TableText"/>
-            </w:pPr>
-            <w:proofErr w:type="spellStart"/>
-            <w:r>
-              <w:t>sendOTP</w:t>
-            </w:r>
-            <w:proofErr w:type="spellEnd"/>
-            <w:r>
-              <w:t xml:space="preserve"> (</w:t>
-            </w:r>
-            <w:r>
-              <w:t>),</w:t>
-            </w:r>
-          </w:p>
-          <w:p>
-            <w:pPr>
-              <w:pStyle w:val="TableText"/>
-            </w:pPr>
-            <w:proofErr w:type="spellStart"/>
-            <w:proofErr w:type="gramStart"/>
-            <w:r>
-              <w:t>confirmOTP</w:t>
-            </w:r>
-            <w:proofErr w:type="spellEnd"/>
-            <w:r>
-              <w:t>(</w:t>
-            </w:r>
-            <w:proofErr w:type="spellStart"/>
-            <w:proofErr w:type="gramEnd"/>
-            <w:r>
-              <w:t>O</w:t>
-            </w:r>
-            <w:r>
-              <w:t>TP_num</w:t>
-            </w:r>
-            <w:proofErr w:type="spellEnd"/>
-            <w:r>
-              <w:t>)</w:t>
-            </w:r>
-          </w:p>
-          <w:p>
-            <w:pPr>
-              <w:pStyle w:val="TableText"/>
+              <w:spacing w:before="120" w:after="120" w:line="240" w:lineRule="auto"/>
             </w:pPr>
           </w:p>
         </w:tc>
@@ -5677,9 +6683,9 @@
                 <w:ilvl w:val="0"/>
                 <w:numId w:val="9"/>
               </w:numPr>
-            </w:pPr>
-            <w:r>
-              <w:lastRenderedPageBreak/>
+              <w:spacing w:before="120" w:after="120" w:line="240" w:lineRule="auto"/>
+            </w:pPr>
+            <w:r>
               <w:t>Login</w:t>
             </w:r>
           </w:p>
@@ -5693,6 +6699,7 @@
           <w:p>
             <w:pPr>
               <w:pStyle w:val="TableText"/>
+              <w:spacing w:before="120" w:after="120" w:line="240" w:lineRule="auto"/>
             </w:pPr>
             <w:r>
               <w:t>Class GUI</w:t>
@@ -5701,6 +6708,7 @@
           <w:p>
             <w:pPr>
               <w:pStyle w:val="TableText"/>
+              <w:spacing w:before="120" w:after="120" w:line="240" w:lineRule="auto"/>
             </w:pPr>
             <w:r>
               <w:t>Class Login process</w:t>
@@ -5709,11 +6717,13 @@
           <w:p>
             <w:pPr>
               <w:pStyle w:val="TableText"/>
-            </w:pPr>
-          </w:p>
-          <w:p>
-            <w:pPr>
-              <w:pStyle w:val="TableText"/>
+              <w:spacing w:before="120" w:after="120" w:line="240" w:lineRule="auto"/>
+            </w:pPr>
+          </w:p>
+          <w:p>
+            <w:pPr>
+              <w:pStyle w:val="TableText"/>
+              <w:spacing w:before="120" w:after="120" w:line="240" w:lineRule="auto"/>
             </w:pPr>
             <w:r>
               <w:t>Class Database</w:t>
@@ -5722,6 +6732,7 @@
           <w:p>
             <w:pPr>
               <w:pStyle w:val="TableText"/>
+              <w:spacing w:before="120" w:after="120" w:line="240" w:lineRule="auto"/>
             </w:pPr>
           </w:p>
         </w:tc>
@@ -5733,30 +6744,16 @@
           <w:p>
             <w:pPr>
               <w:pStyle w:val="TableText"/>
-            </w:pPr>
-            <w:r>
-              <w:t xml:space="preserve">Methods </w:t>
-            </w:r>
-            <w:proofErr w:type="spellStart"/>
-            <w:r>
-              <w:t>Play_</w:t>
-            </w:r>
-            <w:proofErr w:type="gramStart"/>
-            <w:r>
-              <w:t>system</w:t>
-            </w:r>
-            <w:proofErr w:type="spellEnd"/>
-            <w:r>
-              <w:t>(</w:t>
-            </w:r>
-            <w:proofErr w:type="gramEnd"/>
-            <w:r>
-              <w:t>)</w:t>
-            </w:r>
-          </w:p>
-          <w:p>
-            <w:pPr>
-              <w:pStyle w:val="TableText"/>
+              <w:spacing w:before="120" w:after="120" w:line="240" w:lineRule="auto"/>
+            </w:pPr>
+            <w:r>
+              <w:t>Methods Play_system()</w:t>
+            </w:r>
+          </w:p>
+          <w:p>
+            <w:pPr>
+              <w:pStyle w:val="TableText"/>
+              <w:spacing w:before="120" w:after="120" w:line="240" w:lineRule="auto"/>
               <w:rPr>
                 <w:sz w:val="16"/>
                 <w:szCs w:val="16"/>
@@ -5780,60 +6777,446 @@
           <w:p>
             <w:pPr>
               <w:pStyle w:val="TableText"/>
+              <w:spacing w:before="120" w:after="120" w:line="240" w:lineRule="auto"/>
               <w:rPr>
                 <w:sz w:val="16"/>
                 <w:szCs w:val="16"/>
               </w:rPr>
             </w:pPr>
-            <w:proofErr w:type="gramStart"/>
             <w:r>
               <w:rPr>
                 <w:sz w:val="16"/>
                 <w:szCs w:val="16"/>
               </w:rPr>
-              <w:t>validate(</w:t>
-            </w:r>
-            <w:proofErr w:type="gramEnd"/>
-            <w:r>
+              <w:t xml:space="preserve">validate(Username, Password) </w:t>
+            </w:r>
+          </w:p>
+          <w:p>
+            <w:pPr>
+              <w:pStyle w:val="TableText"/>
+              <w:spacing w:before="120" w:after="120" w:line="240" w:lineRule="auto"/>
               <w:rPr>
                 <w:sz w:val="16"/>
                 <w:szCs w:val="16"/>
               </w:rPr>
-              <w:t xml:space="preserve">Username, Password) </w:t>
-            </w:r>
-          </w:p>
-          <w:p>
-            <w:pPr>
-              <w:pStyle w:val="TableText"/>
+            </w:pPr>
+            <w:r>
               <w:rPr>
                 <w:sz w:val="16"/>
                 <w:szCs w:val="16"/>
               </w:rPr>
-            </w:pPr>
-            <w:proofErr w:type="spellStart"/>
-            <w:proofErr w:type="gramStart"/>
+              <w:t>forgotPassword</w:t>
+            </w:r>
             <w:r>
               <w:rPr>
                 <w:sz w:val="16"/>
                 <w:szCs w:val="16"/>
               </w:rPr>
-              <w:t>forgotPassword</w:t>
-            </w:r>
-            <w:proofErr w:type="spellEnd"/>
-            <w:r>
-              <w:rPr>
-                <w:sz w:val="16"/>
-                <w:szCs w:val="16"/>
-              </w:rPr>
-              <w:t>(</w:t>
-            </w:r>
-            <w:proofErr w:type="gramEnd"/>
-            <w:r>
-              <w:rPr>
-                <w:sz w:val="16"/>
-                <w:szCs w:val="16"/>
-              </w:rPr>
-              <w:t>Username)</w:t>
+              <w:t>(Username)</w:t>
+            </w:r>
+          </w:p>
+        </w:tc>
+      </w:tr>
+      <w:tr>
+        <w:trPr>
+          <w:cantSplit/>
+          <w:trHeight w:val="948"/>
+        </w:trPr>
+        <w:tc>
+          <w:tcPr>
+            <w:tcW w:w="2970" w:type="dxa"/>
+            <w:vAlign w:val="center"/>
+          </w:tcPr>
+          <w:p>
+            <w:pPr>
+              <w:pStyle w:val="TableText"/>
+              <w:numPr>
+                <w:ilvl w:val="0"/>
+                <w:numId w:val="9"/>
+              </w:numPr>
+              <w:spacing w:before="120" w:after="120" w:line="240" w:lineRule="auto"/>
+            </w:pPr>
+            <w:r>
+              <w:t>SearchItems</w:t>
+            </w:r>
+          </w:p>
+        </w:tc>
+        <w:tc>
+          <w:tcPr>
+            <w:tcW w:w="2700" w:type="dxa"/>
+            <w:shd w:val="clear" w:color="auto" w:fill="FFFFFF"/>
+            <w:vAlign w:val="center"/>
+          </w:tcPr>
+          <w:p>
+            <w:pPr>
+              <w:pStyle w:val="TableText"/>
+              <w:spacing w:before="120" w:after="120" w:line="240" w:lineRule="auto"/>
+            </w:pPr>
+            <w:r>
+              <w:t>Class System</w:t>
+            </w:r>
+          </w:p>
+          <w:p>
+            <w:pPr>
+              <w:pStyle w:val="TableText"/>
+              <w:spacing w:before="120" w:after="120" w:line="240" w:lineRule="auto"/>
+            </w:pPr>
+            <w:r>
+              <w:t>Class Catalog</w:t>
+            </w:r>
+          </w:p>
+        </w:tc>
+        <w:tc>
+          <w:tcPr>
+            <w:tcW w:w="3870" w:type="dxa"/>
+            <w:shd w:val="clear" w:color="auto" w:fill="FFFFFF"/>
+          </w:tcPr>
+          <w:p>
+            <w:pPr>
+              <w:pStyle w:val="TableText"/>
+              <w:spacing w:before="120" w:after="120" w:line="240" w:lineRule="auto"/>
+            </w:pPr>
+          </w:p>
+          <w:p>
+            <w:pPr>
+              <w:pStyle w:val="TableText"/>
+              <w:spacing w:before="120" w:after="120" w:line="240" w:lineRule="auto"/>
+            </w:pPr>
+            <w:r>
+              <w:t xml:space="preserve">Methods Search(), </w:t>
+            </w:r>
+            <w:r>
+              <w:t>DisplaySearch()</w:t>
+            </w:r>
+          </w:p>
+          <w:p>
+            <w:pPr>
+              <w:pStyle w:val="TableText"/>
+              <w:spacing w:before="120" w:after="120" w:line="240" w:lineRule="auto"/>
+            </w:pPr>
+            <w:r>
+              <w:t>Methods DisplayOrder()</w:t>
+            </w:r>
+          </w:p>
+        </w:tc>
+      </w:tr>
+      <w:tr>
+        <w:trPr>
+          <w:cantSplit/>
+          <w:trHeight w:val="1011"/>
+        </w:trPr>
+        <w:tc>
+          <w:tcPr>
+            <w:tcW w:w="2970" w:type="dxa"/>
+            <w:vAlign w:val="center"/>
+          </w:tcPr>
+          <w:p>
+            <w:pPr>
+              <w:pStyle w:val="TableText"/>
+              <w:numPr>
+                <w:ilvl w:val="0"/>
+                <w:numId w:val="9"/>
+              </w:numPr>
+              <w:spacing w:before="120" w:after="120" w:line="240" w:lineRule="auto"/>
+            </w:pPr>
+            <w:r>
+              <w:rPr>
+                <w:sz w:val="22"/>
+                <w:szCs w:val="22"/>
+              </w:rPr>
+              <w:t>ViewOrders</w:t>
+            </w:r>
+          </w:p>
+        </w:tc>
+        <w:tc>
+          <w:tcPr>
+            <w:tcW w:w="2700" w:type="dxa"/>
+            <w:shd w:val="clear" w:color="auto" w:fill="FFFFFF"/>
+            <w:vAlign w:val="center"/>
+          </w:tcPr>
+          <w:p>
+            <w:pPr>
+              <w:pStyle w:val="TableText"/>
+              <w:spacing w:before="120" w:after="120" w:line="240" w:lineRule="auto"/>
+            </w:pPr>
+            <w:r>
+              <w:t>Class System</w:t>
+            </w:r>
+          </w:p>
+          <w:p>
+            <w:pPr>
+              <w:pStyle w:val="TableText"/>
+              <w:spacing w:before="120" w:after="120" w:line="240" w:lineRule="auto"/>
+            </w:pPr>
+            <w:r>
+              <w:t>Class Order</w:t>
+            </w:r>
+          </w:p>
+        </w:tc>
+        <w:tc>
+          <w:tcPr>
+            <w:tcW w:w="3870" w:type="dxa"/>
+            <w:shd w:val="clear" w:color="auto" w:fill="FFFFFF"/>
+          </w:tcPr>
+          <w:p>
+            <w:pPr>
+              <w:pStyle w:val="TableText"/>
+              <w:spacing w:before="120" w:after="120" w:line="240" w:lineRule="auto"/>
+            </w:pPr>
+            <w:r>
+              <w:t>Methods viewHistory(),ViewOrder, reorder()</w:t>
+            </w:r>
+          </w:p>
+          <w:p>
+            <w:pPr>
+              <w:pStyle w:val="TableText"/>
+              <w:spacing w:before="120" w:after="120" w:line="240" w:lineRule="auto"/>
+            </w:pPr>
+            <w:r>
+              <w:t>Methods ShowInformation(), AddToCart()</w:t>
+            </w:r>
+          </w:p>
+        </w:tc>
+      </w:tr>
+      <w:tr>
+        <w:trPr>
+          <w:cantSplit/>
+          <w:trHeight w:val="1371"/>
+        </w:trPr>
+        <w:tc>
+          <w:tcPr>
+            <w:tcW w:w="2970" w:type="dxa"/>
+            <w:vAlign w:val="center"/>
+          </w:tcPr>
+          <w:p>
+            <w:pPr>
+              <w:pStyle w:val="TableText"/>
+              <w:numPr>
+                <w:ilvl w:val="0"/>
+                <w:numId w:val="9"/>
+              </w:numPr>
+              <w:spacing w:before="120" w:after="120" w:line="240" w:lineRule="auto"/>
+              <w:rPr>
+                <w:sz w:val="22"/>
+                <w:szCs w:val="22"/>
+              </w:rPr>
+            </w:pPr>
+            <w:r>
+              <w:rPr>
+                <w:sz w:val="22"/>
+                <w:szCs w:val="22"/>
+              </w:rPr>
+              <w:t>checkout</w:t>
+            </w:r>
+          </w:p>
+        </w:tc>
+        <w:tc>
+          <w:tcPr>
+            <w:tcW w:w="2700" w:type="dxa"/>
+            <w:shd w:val="clear" w:color="auto" w:fill="FFFFFF"/>
+            <w:vAlign w:val="center"/>
+          </w:tcPr>
+          <w:p>
+            <w:pPr>
+              <w:pStyle w:val="TableText"/>
+              <w:spacing w:before="120" w:after="120" w:line="240" w:lineRule="auto"/>
+            </w:pPr>
+            <w:r>
+              <w:t>Class Customer</w:t>
+            </w:r>
+          </w:p>
+          <w:p>
+            <w:pPr>
+              <w:pStyle w:val="TableText"/>
+              <w:spacing w:before="120" w:after="120" w:line="240" w:lineRule="auto"/>
+            </w:pPr>
+            <w:r>
+              <w:t>Class Order</w:t>
+            </w:r>
+          </w:p>
+          <w:p>
+            <w:pPr>
+              <w:pStyle w:val="TableText"/>
+              <w:spacing w:before="120" w:after="120" w:line="240" w:lineRule="auto"/>
+            </w:pPr>
+            <w:r>
+              <w:t>Class Control</w:t>
+            </w:r>
+          </w:p>
+          <w:p>
+            <w:pPr>
+              <w:pStyle w:val="TableText"/>
+              <w:spacing w:before="120" w:after="120" w:line="240" w:lineRule="auto"/>
+            </w:pPr>
+            <w:r>
+              <w:t>Class DataBase</w:t>
+            </w:r>
+          </w:p>
+        </w:tc>
+        <w:tc>
+          <w:tcPr>
+            <w:tcW w:w="3870" w:type="dxa"/>
+            <w:shd w:val="clear" w:color="auto" w:fill="FFFFFF"/>
+          </w:tcPr>
+          <w:p>
+            <w:pPr>
+              <w:pStyle w:val="TableText"/>
+              <w:spacing w:before="120" w:after="120" w:line="240" w:lineRule="auto"/>
+            </w:pPr>
+            <w:r>
+              <w:t>Methods checkout (tax, address)</w:t>
+            </w:r>
+          </w:p>
+          <w:p>
+            <w:pPr>
+              <w:pStyle w:val="TableText"/>
+              <w:spacing w:before="120" w:after="120" w:line="240" w:lineRule="auto"/>
+            </w:pPr>
+            <w:r>
+              <w:t>Methods setOrder(items, totalPrice)</w:t>
+            </w:r>
+          </w:p>
+          <w:p>
+            <w:pPr>
+              <w:pStyle w:val="TableText"/>
+              <w:spacing w:before="120" w:after="120" w:line="240" w:lineRule="auto"/>
+            </w:pPr>
+            <w:r>
+              <w:t>Methods AddOrder(Order, id)</w:t>
+            </w:r>
+          </w:p>
+          <w:p>
+            <w:pPr>
+              <w:pStyle w:val="TableText"/>
+              <w:spacing w:before="120" w:after="120" w:line="240" w:lineRule="auto"/>
+            </w:pPr>
+            <w:r>
+              <w:t>Methods AddOrder(Order, id), ResetCart(Cart)</w:t>
+            </w:r>
+          </w:p>
+          <w:p>
+            <w:pPr>
+              <w:pStyle w:val="TableText"/>
+              <w:spacing w:before="120" w:after="120" w:line="240" w:lineRule="auto"/>
+            </w:pPr>
+          </w:p>
+        </w:tc>
+      </w:tr>
+      <w:tr>
+        <w:trPr>
+          <w:cantSplit/>
+          <w:trHeight w:val="1371"/>
+        </w:trPr>
+        <w:tc>
+          <w:tcPr>
+            <w:tcW w:w="2970" w:type="dxa"/>
+            <w:vAlign w:val="center"/>
+          </w:tcPr>
+          <w:p>
+            <w:pPr>
+              <w:pStyle w:val="TableText"/>
+              <w:numPr>
+                <w:ilvl w:val="0"/>
+                <w:numId w:val="9"/>
+              </w:numPr>
+              <w:spacing w:before="120" w:after="120" w:line="240" w:lineRule="auto"/>
+              <w:rPr>
+                <w:sz w:val="22"/>
+                <w:szCs w:val="22"/>
+              </w:rPr>
+            </w:pPr>
+            <w:r>
+              <w:rPr>
+                <w:sz w:val="22"/>
+                <w:szCs w:val="22"/>
+              </w:rPr>
+              <w:lastRenderedPageBreak/>
+              <w:t>Payment</w:t>
+            </w:r>
+          </w:p>
+        </w:tc>
+        <w:tc>
+          <w:tcPr>
+            <w:tcW w:w="2700" w:type="dxa"/>
+            <w:shd w:val="clear" w:color="auto" w:fill="FFFFFF"/>
+            <w:vAlign w:val="center"/>
+          </w:tcPr>
+          <w:p>
+            <w:pPr>
+              <w:pStyle w:val="TableText"/>
+              <w:spacing w:before="120" w:after="120" w:line="240" w:lineRule="auto"/>
+            </w:pPr>
+            <w:r>
+              <w:t xml:space="preserve">Class Customer </w:t>
+            </w:r>
+          </w:p>
+          <w:p>
+            <w:pPr>
+              <w:pStyle w:val="TableText"/>
+              <w:spacing w:before="120" w:after="120" w:line="240" w:lineRule="auto"/>
+            </w:pPr>
+            <w:r>
+              <w:t xml:space="preserve">Class Order </w:t>
+            </w:r>
+          </w:p>
+          <w:p>
+            <w:pPr>
+              <w:pStyle w:val="TableText"/>
+              <w:spacing w:before="120" w:after="120" w:line="240" w:lineRule="auto"/>
+            </w:pPr>
+            <w:r>
+              <w:t>Class Payment</w:t>
+            </w:r>
+          </w:p>
+          <w:p>
+            <w:pPr>
+              <w:pStyle w:val="TableText"/>
+              <w:spacing w:before="120" w:after="120" w:line="240" w:lineRule="auto"/>
+            </w:pPr>
+            <w:r>
+              <w:t>Class Cash</w:t>
+            </w:r>
+          </w:p>
+        </w:tc>
+        <w:tc>
+          <w:tcPr>
+            <w:tcW w:w="3870" w:type="dxa"/>
+            <w:shd w:val="clear" w:color="auto" w:fill="FFFFFF"/>
+          </w:tcPr>
+          <w:p>
+            <w:pPr>
+              <w:pStyle w:val="TableText"/>
+              <w:spacing w:before="120" w:after="120" w:line="240" w:lineRule="auto"/>
+            </w:pPr>
+            <w:r>
+              <w:t>Methods payOrder(payment, id)</w:t>
+            </w:r>
+          </w:p>
+          <w:p>
+            <w:pPr>
+              <w:pStyle w:val="TableText"/>
+              <w:spacing w:before="120" w:after="120" w:line="240" w:lineRule="auto"/>
+            </w:pPr>
+            <w:r>
+              <w:t>Methods payOrder(paymentMethod)</w:t>
+            </w:r>
+          </w:p>
+          <w:p>
+            <w:pPr>
+              <w:pStyle w:val="TableText"/>
+              <w:spacing w:before="120" w:after="120" w:line="240" w:lineRule="auto"/>
+            </w:pPr>
+            <w:r>
+              <w:t>Methods sattlePayment()</w:t>
+            </w:r>
+          </w:p>
+          <w:p>
+            <w:pPr>
+              <w:pStyle w:val="TableText"/>
+              <w:spacing w:before="120" w:after="120" w:line="240" w:lineRule="auto"/>
+            </w:pPr>
+            <w:r>
+              <w:t>Methods deductAmount()</w:t>
             </w:r>
           </w:p>
         </w:tc>
@@ -5842,18 +7225,144 @@
     <w:p>
       <w:pPr>
         <w:pStyle w:val="Heading2"/>
+        <w:spacing w:before="120" w:after="120"/>
+        <w:rPr>
+          <w:u w:val="single"/>
+        </w:rPr>
       </w:pPr>
       <w:bookmarkStart w:id="9" w:name="_Toc132125219"/>
       <w:r>
+        <w:rPr>
+          <w:noProof/>
+          <w:u w:val="single"/>
+        </w:rPr>
+        <w:drawing>
+          <wp:anchor distT="0" distB="0" distL="114300" distR="114300" simplePos="0" relativeHeight="251658752" behindDoc="0" locked="0" layoutInCell="1" allowOverlap="1" wp14:anchorId="73713AFD" wp14:editId="6C2EF91C">
+            <wp:simplePos x="0" y="0"/>
+            <wp:positionH relativeFrom="column">
+              <wp:posOffset>635</wp:posOffset>
+            </wp:positionH>
+            <wp:positionV relativeFrom="paragraph">
+              <wp:posOffset>702945</wp:posOffset>
+            </wp:positionV>
+            <wp:extent cx="6198870" cy="4384040"/>
+            <wp:effectExtent l="0" t="0" r="0" b="0"/>
+            <wp:wrapThrough wrapText="bothSides">
+              <wp:wrapPolygon edited="0">
+                <wp:start x="0" y="0"/>
+                <wp:lineTo x="0" y="21494"/>
+                <wp:lineTo x="21507" y="21494"/>
+                <wp:lineTo x="21507" y="0"/>
+                <wp:lineTo x="0" y="0"/>
+              </wp:wrapPolygon>
+            </wp:wrapThrough>
+            <wp:docPr id="32543690" name="Picture 1"/>
+            <wp:cNvGraphicFramePr>
+              <a:graphicFrameLocks xmlns:a="http://schemas.openxmlformats.org/drawingml/2006/main" noChangeAspect="1"/>
+            </wp:cNvGraphicFramePr>
+            <a:graphic xmlns:a="http://schemas.openxmlformats.org/drawingml/2006/main">
+              <a:graphicData uri="http://schemas.openxmlformats.org/drawingml/2006/picture">
+                <pic:pic xmlns:pic="http://schemas.openxmlformats.org/drawingml/2006/picture">
+                  <pic:nvPicPr>
+                    <pic:cNvPr id="0" name="Picture 1"/>
+                    <pic:cNvPicPr>
+                      <a:picLocks noChangeAspect="1" noChangeArrowheads="1"/>
+                    </pic:cNvPicPr>
+                  </pic:nvPicPr>
+                  <pic:blipFill>
+                    <a:blip r:embed="rId17" cstate="print">
+                      <a:extLst>
+                        <a:ext uri="{28A0092B-C50C-407E-A947-70E740481C1C}">
+                          <a14:useLocalDpi xmlns:a14="http://schemas.microsoft.com/office/drawing/2010/main" val="0"/>
+                        </a:ext>
+                      </a:extLst>
+                    </a:blip>
+                    <a:srcRect/>
+                    <a:stretch>
+                      <a:fillRect/>
+                    </a:stretch>
+                  </pic:blipFill>
+                  <pic:spPr bwMode="auto">
+                    <a:xfrm>
+                      <a:off x="0" y="0"/>
+                      <a:ext cx="6198870" cy="4384040"/>
+                    </a:xfrm>
+                    <a:prstGeom prst="rect">
+                      <a:avLst/>
+                    </a:prstGeom>
+                    <a:noFill/>
+                    <a:ln>
+                      <a:noFill/>
+                    </a:ln>
+                  </pic:spPr>
+                </pic:pic>
+              </a:graphicData>
+            </a:graphic>
+            <wp14:sizeRelH relativeFrom="page">
+              <wp14:pctWidth>0</wp14:pctWidth>
+            </wp14:sizeRelH>
+            <wp14:sizeRelV relativeFrom="page">
+              <wp14:pctHeight>0</wp14:pctHeight>
+            </wp14:sizeRelV>
+          </wp:anchor>
+        </w:drawing>
+      </w:r>
+      <w:r>
+        <w:rPr>
+          <w:u w:val="single"/>
+        </w:rPr>
         <w:t xml:space="preserve">V. </w:t>
       </w:r>
       <w:r>
-        <w:t>State Diagram</w:t>
+        <w:rPr>
+          <w:u w:val="single"/>
+        </w:rPr>
+        <w:t>State Diagra</w:t>
       </w:r>
       <w:bookmarkEnd w:id="9"/>
       <w:r>
+        <w:rPr>
+          <w:u w:val="single"/>
+        </w:rPr>
+        <w:t>m</w:t>
+      </w:r>
+    </w:p>
+    <w:p>
+      <w:pPr>
+        <w:pStyle w:val="Heading2"/>
+        <w:spacing w:before="120" w:after="120"/>
+      </w:pPr>
+      <w:r>
         <w:t xml:space="preserve"> </w:t>
       </w:r>
+    </w:p>
+    <w:p>
+      <w:pPr>
+        <w:pStyle w:val="Heading1"/>
+        <w:spacing w:before="120" w:after="120"/>
+      </w:pPr>
+      <w:bookmarkStart w:id="10" w:name="_Toc132125220"/>
+    </w:p>
+    <w:p>
+      <w:pPr>
+        <w:pStyle w:val="Heading1"/>
+        <w:spacing w:before="120" w:after="120"/>
+      </w:pPr>
+    </w:p>
+    <w:p>
+      <w:pPr>
+        <w:pStyle w:val="Heading1"/>
+        <w:spacing w:before="120" w:after="120"/>
+      </w:pPr>
+      <w:r>
+        <w:t>Tools</w:t>
+      </w:r>
+      <w:bookmarkEnd w:id="10"/>
+    </w:p>
+    <w:p>
+      <w:pPr>
+        <w:spacing w:before="120" w:after="120" w:line="240" w:lineRule="auto"/>
+      </w:pPr>
     </w:p>
     <w:p>
       <w:pPr>
@@ -5862,65 +7371,21 @@
           <w:ilvl w:val="0"/>
           <w:numId w:val="2"/>
         </w:numPr>
+        <w:spacing w:before="120" w:after="120" w:line="240" w:lineRule="auto"/>
         <w:rPr>
           <w:b/>
           <w:bCs/>
-          <w:color w:val="C00000"/>
-        </w:rPr>
-      </w:pPr>
+        </w:rPr>
+      </w:pPr>
+      <w:bookmarkStart w:id="11" w:name="_Toc132125221"/>
       <w:r>
         <w:rPr>
           <w:b/>
           <w:bCs/>
-          <w:color w:val="C00000"/>
-        </w:rPr>
-        <w:t xml:space="preserve">For the </w:t>
-      </w:r>
-      <w:r>
-        <w:rPr>
-          <w:b/>
-          <w:bCs/>
-          <w:color w:val="C00000"/>
-          <w:u w:val="single"/>
-        </w:rPr>
-        <w:t>order</w:t>
-      </w:r>
-      <w:r>
-        <w:rPr>
-          <w:b/>
-          <w:bCs/>
-          <w:color w:val="C00000"/>
-        </w:rPr>
-        <w:t xml:space="preserve"> object, draw a state diagram to show the developer the different states it can be in. (for example it is initially created</w:t>
-      </w:r>
-      <w:r>
-        <w:rPr>
-          <w:b/>
-          <w:bCs/>
-          <w:color w:val="C00000"/>
-        </w:rPr>
-        <w:t>, then it can be shipped, cancelled (if cancelling is possible), ….</w:t>
-      </w:r>
-      <w:r>
-        <w:rPr>
-          <w:b/>
-          <w:bCs/>
-          <w:color w:val="C00000"/>
-        </w:rPr>
-        <w:t>, etc.)</w:t>
-      </w:r>
-    </w:p>
-    <w:p>
-      <w:pPr>
-        <w:pStyle w:val="Heading1"/>
-      </w:pPr>
-      <w:bookmarkStart w:id="10" w:name="_Toc132125220"/>
-      <w:r>
-        <w:t>Tools</w:t>
-      </w:r>
-      <w:bookmarkEnd w:id="10"/>
-    </w:p>
-    <w:p/>
+        </w:rPr>
+        <w:t>Lucid</w:t>
+      </w:r>
+    </w:p>
     <w:p>
       <w:pPr>
         <w:pStyle w:val="ListParagraph"/>
@@ -5928,18 +7393,18 @@
           <w:ilvl w:val="0"/>
           <w:numId w:val="2"/>
         </w:numPr>
+        <w:spacing w:before="120" w:after="120" w:line="240" w:lineRule="auto"/>
         <w:rPr>
           <w:b/>
           <w:bCs/>
         </w:rPr>
       </w:pPr>
-      <w:bookmarkStart w:id="11" w:name="_Toc132125221"/>
       <w:r>
         <w:rPr>
           <w:b/>
           <w:bCs/>
         </w:rPr>
-        <w:t>Lucid</w:t>
+        <w:t xml:space="preserve">Visual Paradigm </w:t>
       </w:r>
     </w:p>
     <w:p>
@@ -5949,6 +7414,7 @@
           <w:ilvl w:val="0"/>
           <w:numId w:val="2"/>
         </w:numPr>
+        <w:spacing w:before="120" w:after="120" w:line="240" w:lineRule="auto"/>
         <w:rPr>
           <w:b/>
           <w:bCs/>
@@ -5959,53 +7425,33 @@
           <w:b/>
           <w:bCs/>
         </w:rPr>
-        <w:t xml:space="preserve">Visual Paradigm </w:t>
-      </w:r>
-    </w:p>
-    <w:p>
-      <w:pPr>
-        <w:pStyle w:val="ListParagraph"/>
-        <w:numPr>
-          <w:ilvl w:val="0"/>
-          <w:numId w:val="2"/>
-        </w:numPr>
+        <w:t>Creat</w:t>
+      </w:r>
+      <w:r>
         <w:rPr>
           <w:b/>
           <w:bCs/>
         </w:rPr>
-      </w:pPr>
-      <w:proofErr w:type="spellStart"/>
+        <w:t>e</w:t>
+      </w:r>
       <w:r>
         <w:rPr>
           <w:b/>
           <w:bCs/>
         </w:rPr>
-        <w:t>Creat</w:t>
-      </w:r>
-      <w:r>
-        <w:rPr>
-          <w:b/>
-          <w:bCs/>
-        </w:rPr>
-        <w:t>e</w:t>
-      </w:r>
-      <w:r>
-        <w:rPr>
-          <w:b/>
-          <w:bCs/>
-        </w:rPr>
         <w:t>ly</w:t>
       </w:r>
-      <w:proofErr w:type="spellEnd"/>
     </w:p>
     <w:p>
       <w:pPr>
         <w:pStyle w:val="ListParagraph"/>
+        <w:spacing w:before="120" w:after="120" w:line="240" w:lineRule="auto"/>
       </w:pPr>
     </w:p>
     <w:p>
       <w:pPr>
         <w:pStyle w:val="Heading1"/>
+        <w:spacing w:before="120" w:after="120"/>
       </w:pPr>
       <w:r>
         <w:t>Ownership Report</w:t>
@@ -6015,7 +7461,7 @@
     <w:p>
       <w:pPr>
         <w:pStyle w:val="ListParagraph"/>
-        <w:spacing w:after="60"/>
+        <w:spacing w:before="120" w:after="120" w:line="240" w:lineRule="auto"/>
         <w:ind w:left="714"/>
         <w:contextualSpacing w:val="0"/>
         <w:rPr>
@@ -6051,6 +7497,7 @@
           </w:tcPr>
           <w:p>
             <w:pPr>
+              <w:spacing w:before="120" w:after="120" w:line="240" w:lineRule="auto"/>
               <w:jc w:val="center"/>
               <w:rPr>
                 <w:b/>
@@ -6081,6 +7528,7 @@
           </w:tcPr>
           <w:p>
             <w:pPr>
+              <w:spacing w:before="120" w:after="120" w:line="240" w:lineRule="auto"/>
               <w:jc w:val="center"/>
               <w:rPr>
                 <w:b/>
@@ -6106,7 +7554,9 @@
             <w:tcW w:w="5220" w:type="dxa"/>
           </w:tcPr>
           <w:p>
-            <w:proofErr w:type="spellStart"/>
+            <w:pPr>
+              <w:spacing w:before="120" w:after="120" w:line="240" w:lineRule="auto"/>
+            </w:pPr>
             <w:r>
               <w:rPr>
                 <w:b/>
@@ -6115,18 +7565,7 @@
                 <w:szCs w:val="20"/>
                 <w:lang w:bidi="ar-EG"/>
               </w:rPr>
-              <w:t>Badr</w:t>
-            </w:r>
-            <w:proofErr w:type="spellEnd"/>
-            <w:r>
-              <w:rPr>
-                <w:b/>
-                <w:bCs/>
-                <w:sz w:val="20"/>
-                <w:szCs w:val="20"/>
-                <w:lang w:bidi="ar-EG"/>
-              </w:rPr>
-              <w:t xml:space="preserve"> Mohamed Ragab El-Said</w:t>
+              <w:t>Badr Mohamed Ragab El-Said</w:t>
             </w:r>
           </w:p>
         </w:tc>
@@ -6136,10 +7575,19 @@
           </w:tcPr>
           <w:p>
             <w:pPr>
-              <w:spacing w:after="0" w:line="216" w:lineRule="auto"/>
-            </w:pPr>
+              <w:spacing w:before="120" w:after="120" w:line="240" w:lineRule="auto"/>
+            </w:pPr>
+            <w:r>
+              <w:t xml:space="preserve">2 </w:t>
+            </w:r>
             <w:r>
               <w:t>Sequence Diagram</w:t>
+            </w:r>
+            <w:r>
+              <w:t xml:space="preserve">, </w:t>
+            </w:r>
+            <w:r>
+              <w:t>state diagram and part of implementation</w:t>
             </w:r>
           </w:p>
         </w:tc>
@@ -6154,7 +7602,7 @@
           </w:tcPr>
           <w:p>
             <w:pPr>
-              <w:spacing w:after="0" w:line="240" w:lineRule="auto"/>
+              <w:spacing w:before="120" w:after="120" w:line="240" w:lineRule="auto"/>
             </w:pPr>
             <w:r>
               <w:rPr>
@@ -6171,10 +7619,13 @@
           </w:tcPr>
           <w:p>
             <w:pPr>
-              <w:spacing w:after="0" w:line="240" w:lineRule="auto"/>
-            </w:pPr>
-            <w:r>
-              <w:t>Class Diagram</w:t>
+              <w:spacing w:before="120" w:after="120" w:line="240" w:lineRule="auto"/>
+            </w:pPr>
+            <w:r>
+              <w:t xml:space="preserve">2 Sequence Diagram, </w:t>
+            </w:r>
+            <w:r>
+              <w:t>class diagram and part of implementation</w:t>
             </w:r>
           </w:p>
         </w:tc>
@@ -6189,7 +7640,7 @@
           </w:tcPr>
           <w:p>
             <w:pPr>
-              <w:spacing w:after="0" w:line="240" w:lineRule="auto"/>
+              <w:spacing w:before="120" w:after="120" w:line="240" w:lineRule="auto"/>
             </w:pPr>
             <w:r>
               <w:rPr>
@@ -6208,10 +7659,10 @@
           </w:tcPr>
           <w:p>
             <w:pPr>
-              <w:spacing w:after="0" w:line="240" w:lineRule="auto"/>
-            </w:pPr>
-            <w:r>
-              <w:t>Architecture Diagram</w:t>
+              <w:spacing w:before="120" w:after="120" w:line="240" w:lineRule="auto"/>
+            </w:pPr>
+            <w:r>
+              <w:t>2 Sequence Diagram, Architecture diagram, and part of implementation</w:t>
             </w:r>
           </w:p>
         </w:tc>
@@ -6220,14 +7671,15 @@
     <w:p>
       <w:pPr>
         <w:pStyle w:val="ListParagraph"/>
+        <w:spacing w:before="120" w:after="120" w:line="240" w:lineRule="auto"/>
         <w:rPr>
           <w:rtl/>
         </w:rPr>
       </w:pPr>
     </w:p>
     <w:sectPr>
-      <w:headerReference w:type="default" r:id="rId13"/>
-      <w:footerReference w:type="default" r:id="rId14"/>
+      <w:headerReference w:type="default" r:id="rId18"/>
+      <w:footerReference w:type="default" r:id="rId19"/>
       <w:pgSz w:w="12240" w:h="15840"/>
       <w:pgMar w:top="1152" w:right="1183" w:bottom="1008" w:left="1296" w:header="720" w:footer="720" w:gutter="0"/>
       <w:cols w:space="720"/>
@@ -6387,9 +7839,8 @@
         <w:sz w:val="19"/>
         <w:szCs w:val="19"/>
       </w:rPr>
-      <w:t>Prepared by Mostafa Saad and Mohammad El-</w:t>
+      <w:t>Prepared by Mostafa Saad and Mohammad El-Ramly</w:t>
     </w:r>
-    <w:proofErr w:type="spellStart"/>
     <w:r>
       <w:rPr>
         <w:rFonts w:ascii="Calibri" w:hAnsi="Calibri" w:cs="Calibri"/>
@@ -6399,9 +7850,21 @@
         <w:sz w:val="19"/>
         <w:szCs w:val="19"/>
       </w:rPr>
-      <w:t>Ramly</w:t>
+      <w:t xml:space="preserve"> V1.0</w:t>
     </w:r>
-    <w:proofErr w:type="spellEnd"/>
+  </w:p>
+  <w:p>
+    <w:pPr>
+      <w:pStyle w:val="Footer"/>
+      <w:rPr>
+        <w:rFonts w:ascii="Calibri" w:hAnsi="Calibri" w:cs="Calibri"/>
+        <w:b/>
+        <w:bCs/>
+        <w:color w:val="000000"/>
+        <w:sz w:val="23"/>
+        <w:szCs w:val="23"/>
+      </w:rPr>
+    </w:pPr>
     <w:r>
       <w:rPr>
         <w:rFonts w:ascii="Calibri" w:hAnsi="Calibri" w:cs="Calibri"/>
@@ -6411,21 +7874,8 @@
         <w:sz w:val="19"/>
         <w:szCs w:val="19"/>
       </w:rPr>
-      <w:t xml:space="preserve"> V1.0</w:t>
+      <w:t>Edited by Mohamed Samir</w:t>
     </w:r>
-  </w:p>
-  <w:p>
-    <w:pPr>
-      <w:pStyle w:val="Footer"/>
-      <w:rPr>
-        <w:rFonts w:ascii="Calibri" w:hAnsi="Calibri" w:cs="Calibri"/>
-        <w:b/>
-        <w:bCs/>
-        <w:color w:val="000000"/>
-        <w:sz w:val="23"/>
-        <w:szCs w:val="23"/>
-      </w:rPr>
-    </w:pPr>
     <w:r>
       <w:rPr>
         <w:rFonts w:ascii="Calibri" w:hAnsi="Calibri" w:cs="Calibri"/>
@@ -6435,7 +7885,7 @@
         <w:sz w:val="19"/>
         <w:szCs w:val="19"/>
       </w:rPr>
-      <w:t>Edited by Mohamed Samir</w:t>
+      <w:t xml:space="preserve">, Updated to V2.0 by </w:t>
     </w:r>
     <w:r>
       <w:rPr>
@@ -6446,42 +7896,7 @@
         <w:sz w:val="19"/>
         <w:szCs w:val="19"/>
       </w:rPr>
-      <w:t xml:space="preserve">, Updated to V2.0 by </w:t>
-    </w:r>
-    <w:r>
-      <w:rPr>
-        <w:rFonts w:ascii="Calibri" w:hAnsi="Calibri" w:cs="Calibri"/>
-        <w:b/>
-        <w:bCs/>
-        <w:color w:val="000000"/>
-        <w:sz w:val="19"/>
-        <w:szCs w:val="19"/>
-      </w:rPr>
-      <w:t>Mohammad El-</w:t>
-    </w:r>
-    <w:proofErr w:type="spellStart"/>
-    <w:r>
-      <w:rPr>
-        <w:rFonts w:ascii="Calibri" w:hAnsi="Calibri" w:cs="Calibri"/>
-        <w:b/>
-        <w:bCs/>
-        <w:color w:val="000000"/>
-        <w:sz w:val="19"/>
-        <w:szCs w:val="19"/>
-      </w:rPr>
-      <w:t>Ramly</w:t>
-    </w:r>
-    <w:proofErr w:type="spellEnd"/>
-    <w:r>
-      <w:rPr>
-        <w:rFonts w:ascii="Calibri" w:hAnsi="Calibri" w:cs="Calibri"/>
-        <w:b/>
-        <w:bCs/>
-        <w:color w:val="000000"/>
-        <w:sz w:val="19"/>
-        <w:szCs w:val="19"/>
-      </w:rPr>
-      <w:t xml:space="preserve"> 10/4/</w:t>
+      <w:t>Mohammad El-Ramly 10/4/</w:t>
     </w:r>
     <w:r>
       <w:rPr>
@@ -9420,7 +10835,7 @@
   <w:style w:type="paragraph" w:default="1" w:styleId="Normal">
     <w:name w:val="Normal"/>
     <w:qFormat/>
-    <w:rsid w:val="00A02B76"/>
+    <w:rsid w:val="00A5337F"/>
   </w:style>
   <w:style w:type="paragraph" w:styleId="Heading1">
     <w:name w:val="heading 1"/>

</xml_diff>